<commit_message>
Assignment: more work on report.
</commit_message>
<xml_diff>
--- a/Assignment/Report.docx
+++ b/Assignment/Report.docx
@@ -75,100 +75,96 @@
         <w:rPr>
           <w:sz w:val="32"/>
         </w:rPr>
-        <w:t>] -</w:t>
-      </w:r>
-      <w:r>
+        <w:t>] Overview</w:t>
+      </w:r>
+    </w:p>
+    <w:p>
+      <w:pPr>
+        <w:rPr>
+          <w:sz w:val="24"/>
+        </w:rPr>
+      </w:pPr>
+      <w:r>
+        <w:rPr>
+          <w:sz w:val="24"/>
+        </w:rPr>
+        <w:t xml:space="preserve">The goal of this assignment is to produce a basic, but functional, </w:t>
+      </w:r>
+      <w:r>
+        <w:rPr>
+          <w:sz w:val="24"/>
+        </w:rPr>
+        <w:t xml:space="preserve">M-N-K </w:t>
+      </w:r>
+      <w:r>
+        <w:rPr>
+          <w:sz w:val="24"/>
+        </w:rPr>
+        <w:t>tic-tac-toe game</w:t>
+      </w:r>
+      <w:r>
+        <w:rPr>
+          <w:sz w:val="24"/>
+        </w:rPr>
+        <w:t xml:space="preserve">, as a command-line </w:t>
+      </w:r>
+      <w:r>
+        <w:rPr>
+          <w:sz w:val="24"/>
+        </w:rPr>
+        <w:t>application</w:t>
+      </w:r>
+      <w:bookmarkStart w:id="0" w:name="_GoBack"/>
+      <w:bookmarkEnd w:id="0"/>
+      <w:r>
+        <w:rPr>
+          <w:sz w:val="24"/>
+        </w:rPr>
+        <w:t xml:space="preserve">. The game supports user-provided settings for board size and win condition, as well as </w:t>
+      </w:r>
+      <w:r>
+        <w:rPr>
+          <w:sz w:val="24"/>
+        </w:rPr>
+        <w:t>game</w:t>
+      </w:r>
+      <w:r>
+        <w:rPr>
+          <w:sz w:val="24"/>
+        </w:rPr>
+        <w:t xml:space="preserve"> action</w:t>
+      </w:r>
+      <w:r>
+        <w:rPr>
+          <w:sz w:val="24"/>
+        </w:rPr>
+        <w:t xml:space="preserve"> logging. The game is written in C89 and builds using Make.</w:t>
+      </w:r>
+    </w:p>
+    <w:p>
+      <w:pPr>
+        <w:rPr>
+          <w:sz w:val="24"/>
+        </w:rPr>
+      </w:pPr>
+    </w:p>
+    <w:p>
+      <w:pPr>
         <w:rPr>
           <w:sz w:val="32"/>
         </w:rPr>
-        <w:t xml:space="preserve"> </w:t>
-      </w:r>
+      </w:pPr>
       <w:r>
         <w:rPr>
           <w:sz w:val="32"/>
         </w:rPr>
-        <w:t>Overview</w:t>
-      </w:r>
-    </w:p>
-    <w:p>
-      <w:pPr>
-        <w:rPr>
-          <w:sz w:val="24"/>
-        </w:rPr>
-      </w:pPr>
-      <w:r>
-        <w:rPr>
-          <w:sz w:val="24"/>
-        </w:rPr>
-        <w:t xml:space="preserve">The goal of this assignment is to produce a basic, but functional, </w:t>
-      </w:r>
-      <w:r>
-        <w:rPr>
-          <w:sz w:val="24"/>
-        </w:rPr>
-        <w:t xml:space="preserve">M-N-K </w:t>
-      </w:r>
-      <w:r>
-        <w:rPr>
-          <w:sz w:val="24"/>
-        </w:rPr>
-        <w:t>tic-tac-toe game</w:t>
-      </w:r>
-      <w:r>
-        <w:rPr>
-          <w:sz w:val="24"/>
-        </w:rPr>
-        <w:t>, as a command-line game</w:t>
-      </w:r>
-      <w:r>
-        <w:rPr>
-          <w:sz w:val="24"/>
-        </w:rPr>
-        <w:t xml:space="preserve">. The game supports user-provided settings for board size and win condition, as well as </w:t>
-      </w:r>
-      <w:r>
-        <w:rPr>
-          <w:sz w:val="24"/>
-        </w:rPr>
-        <w:t>game</w:t>
-      </w:r>
-      <w:r>
-        <w:rPr>
-          <w:sz w:val="24"/>
-        </w:rPr>
-        <w:t xml:space="preserve"> action</w:t>
-      </w:r>
-      <w:r>
-        <w:rPr>
-          <w:sz w:val="24"/>
-        </w:rPr>
-        <w:t xml:space="preserve"> logging. The game is written in C89 and builds using Make.</w:t>
-      </w:r>
-    </w:p>
-    <w:p>
-      <w:pPr>
-        <w:rPr>
-          <w:sz w:val="24"/>
-        </w:rPr>
-      </w:pPr>
-    </w:p>
-    <w:p>
-      <w:pPr>
+        <w:t>[1</w:t>
+      </w:r>
+      <w:r>
         <w:rPr>
           <w:sz w:val="32"/>
         </w:rPr>
-      </w:pPr>
-      <w:r>
-        <w:rPr>
-          <w:sz w:val="32"/>
-        </w:rPr>
-        <w:t>[1</w:t>
-      </w:r>
-      <w:r>
-        <w:rPr>
-          <w:sz w:val="32"/>
-        </w:rPr>
-        <w:t>] – Usage</w:t>
+        <w:t>] Usage</w:t>
       </w:r>
     </w:p>
     <w:p>
@@ -187,7 +183,7 @@
         <w:rPr>
           <w:sz w:val="28"/>
         </w:rPr>
-        <w:t>– Command line</w:t>
+        <w:t>Command line</w:t>
       </w:r>
     </w:p>
     <w:p>
@@ -206,33 +202,161 @@
         <w:rPr>
           <w:sz w:val="24"/>
         </w:rPr>
+        <w:t xml:space="preserve">application </w:t>
+      </w:r>
+      <w:r>
+        <w:rPr>
+          <w:sz w:val="24"/>
+        </w:rPr>
+        <w:t>is as follows:</w:t>
+      </w:r>
+    </w:p>
+    <w:p>
+      <w:pPr>
+        <w:rPr>
+          <w:rFonts w:ascii="Consolas" w:hAnsi="Consolas"/>
+          <w:sz w:val="24"/>
+        </w:rPr>
+      </w:pPr>
+      <w:r>
+        <w:rPr>
+          <w:sz w:val="24"/>
+        </w:rPr>
+        <w:tab/>
+      </w:r>
+      <w:proofErr w:type="spellStart"/>
+      <w:r>
+        <w:rPr>
+          <w:rFonts w:ascii="Consolas" w:hAnsi="Consolas"/>
+          <w:sz w:val="24"/>
+        </w:rPr>
+        <w:t>tictactoe</w:t>
+      </w:r>
+      <w:proofErr w:type="spellEnd"/>
+      <w:r>
+        <w:rPr>
+          <w:rFonts w:ascii="Consolas" w:hAnsi="Consolas"/>
+          <w:sz w:val="24"/>
+        </w:rPr>
+        <w:t xml:space="preserve"> &lt;</w:t>
+      </w:r>
+      <w:proofErr w:type="spellStart"/>
+      <w:r>
+        <w:rPr>
+          <w:rFonts w:ascii="Consolas" w:hAnsi="Consolas"/>
+          <w:sz w:val="24"/>
+        </w:rPr>
+        <w:t>settings_file_path</w:t>
+      </w:r>
+      <w:proofErr w:type="spellEnd"/>
+      <w:r>
+        <w:rPr>
+          <w:rFonts w:ascii="Consolas" w:hAnsi="Consolas"/>
+          <w:sz w:val="24"/>
+        </w:rPr>
+        <w:t>&gt;</w:t>
+      </w:r>
+    </w:p>
+    <w:p>
+      <w:pPr>
+        <w:rPr>
+          <w:sz w:val="24"/>
+        </w:rPr>
+      </w:pPr>
+      <w:r>
+        <w:rPr>
+          <w:sz w:val="24"/>
+        </w:rPr>
+        <w:t>w</w:t>
+      </w:r>
+      <w:r>
+        <w:rPr>
+          <w:sz w:val="24"/>
+        </w:rPr>
+        <w:t xml:space="preserve">here </w:t>
+      </w:r>
+      <w:proofErr w:type="spellStart"/>
+      <w:r>
+        <w:rPr>
+          <w:rFonts w:ascii="Consolas" w:hAnsi="Consolas"/>
+          <w:sz w:val="24"/>
+        </w:rPr>
+        <w:t>tictactoe</w:t>
+      </w:r>
+      <w:proofErr w:type="spellEnd"/>
+      <w:r>
+        <w:rPr>
+          <w:sz w:val="24"/>
+        </w:rPr>
+        <w:t xml:space="preserve"> is the path to the </w:t>
+      </w:r>
+      <w:r>
+        <w:rPr>
+          <w:sz w:val="24"/>
+        </w:rPr>
+        <w:t xml:space="preserve">application’s </w:t>
+      </w:r>
+      <w:r>
+        <w:rPr>
+          <w:sz w:val="24"/>
+        </w:rPr>
+        <w:t>executable (</w:t>
+      </w:r>
+      <w:proofErr w:type="gramStart"/>
+      <w:r>
+        <w:rPr>
+          <w:sz w:val="24"/>
+        </w:rPr>
+        <w:t xml:space="preserve">typically </w:t>
+      </w:r>
+      <w:r>
+        <w:rPr>
+          <w:rFonts w:ascii="Consolas" w:hAnsi="Consolas"/>
+          <w:sz w:val="24"/>
+        </w:rPr>
+        <w:t>.</w:t>
+      </w:r>
+      <w:proofErr w:type="gramEnd"/>
+      <w:r>
+        <w:rPr>
+          <w:rFonts w:ascii="Consolas" w:hAnsi="Consolas"/>
+          <w:sz w:val="24"/>
+        </w:rPr>
+        <w:t>/</w:t>
+      </w:r>
+      <w:proofErr w:type="spellStart"/>
+      <w:r>
+        <w:rPr>
+          <w:rFonts w:ascii="Consolas" w:hAnsi="Consolas"/>
+          <w:sz w:val="24"/>
+        </w:rPr>
+        <w:t>tictactoe</w:t>
+      </w:r>
+      <w:proofErr w:type="spellEnd"/>
+      <w:r>
+        <w:rPr>
+          <w:sz w:val="24"/>
+        </w:rPr>
+        <w:t xml:space="preserve"> from the same directory as the </w:t>
+      </w:r>
+      <w:r>
+        <w:rPr>
+          <w:sz w:val="24"/>
+        </w:rPr>
         <w:t>application</w:t>
       </w:r>
       <w:r>
         <w:rPr>
           <w:sz w:val="24"/>
         </w:rPr>
-        <w:t xml:space="preserve"> </w:t>
-      </w:r>
-      <w:r>
-        <w:rPr>
-          <w:sz w:val="24"/>
-        </w:rPr>
-        <w:t>is as follows:</w:t>
-      </w:r>
-    </w:p>
-    <w:p>
-      <w:pPr>
+        <w:t xml:space="preserve">), and </w:t>
+      </w:r>
+      <w:r>
         <w:rPr>
           <w:rFonts w:ascii="Consolas" w:hAnsi="Consolas"/>
           <w:sz w:val="24"/>
         </w:rPr>
-      </w:pPr>
-      <w:r>
-        <w:rPr>
-          <w:sz w:val="24"/>
-        </w:rPr>
-        <w:tab/>
+        <w:t>&lt;</w:t>
       </w:r>
       <w:proofErr w:type="spellStart"/>
       <w:r>
@@ -240,7 +364,7 @@
           <w:rFonts w:ascii="Consolas" w:hAnsi="Consolas"/>
           <w:sz w:val="24"/>
         </w:rPr>
-        <w:t>tictactoe</w:t>
+        <w:t>settings_file_path</w:t>
       </w:r>
       <w:proofErr w:type="spellEnd"/>
       <w:r>
@@ -248,153 +372,25 @@
           <w:rFonts w:ascii="Consolas" w:hAnsi="Consolas"/>
           <w:sz w:val="24"/>
         </w:rPr>
-        <w:t xml:space="preserve"> &lt;</w:t>
-      </w:r>
-      <w:proofErr w:type="spellStart"/>
-      <w:r>
-        <w:rPr>
-          <w:rFonts w:ascii="Consolas" w:hAnsi="Consolas"/>
-          <w:sz w:val="24"/>
-        </w:rPr>
-        <w:t>settings_file_path</w:t>
-      </w:r>
-      <w:proofErr w:type="spellEnd"/>
-      <w:r>
-        <w:rPr>
-          <w:rFonts w:ascii="Consolas" w:hAnsi="Consolas"/>
-          <w:sz w:val="24"/>
-        </w:rPr>
         <w:t>&gt;</w:t>
       </w:r>
-    </w:p>
-    <w:p>
-      <w:pPr>
-        <w:rPr>
-          <w:sz w:val="24"/>
-        </w:rPr>
-      </w:pPr>
-      <w:r>
-        <w:rPr>
-          <w:sz w:val="24"/>
-        </w:rPr>
-        <w:t>w</w:t>
-      </w:r>
-      <w:r>
-        <w:rPr>
-          <w:sz w:val="24"/>
-        </w:rPr>
-        <w:t xml:space="preserve">here </w:t>
-      </w:r>
-      <w:proofErr w:type="spellStart"/>
-      <w:r>
-        <w:rPr>
-          <w:rFonts w:ascii="Consolas" w:hAnsi="Consolas"/>
-          <w:sz w:val="24"/>
-        </w:rPr>
-        <w:t>tictactoe</w:t>
-      </w:r>
-      <w:proofErr w:type="spellEnd"/>
-      <w:r>
-        <w:rPr>
-          <w:sz w:val="24"/>
-        </w:rPr>
-        <w:t xml:space="preserve"> is the path to the </w:t>
-      </w:r>
-      <w:r>
-        <w:rPr>
-          <w:sz w:val="24"/>
-        </w:rPr>
-        <w:t>application</w:t>
-      </w:r>
-      <w:r>
-        <w:rPr>
-          <w:sz w:val="24"/>
-        </w:rPr>
-        <w:t xml:space="preserve">’s </w:t>
-      </w:r>
-      <w:r>
-        <w:rPr>
-          <w:sz w:val="24"/>
-        </w:rPr>
-        <w:t>executable (</w:t>
-      </w:r>
-      <w:proofErr w:type="gramStart"/>
-      <w:r>
-        <w:rPr>
-          <w:sz w:val="24"/>
-        </w:rPr>
-        <w:t xml:space="preserve">typically </w:t>
-      </w:r>
-      <w:r>
-        <w:rPr>
-          <w:rFonts w:ascii="Consolas" w:hAnsi="Consolas"/>
-          <w:sz w:val="24"/>
-        </w:rPr>
-        <w:t>.</w:t>
-      </w:r>
-      <w:proofErr w:type="gramEnd"/>
-      <w:r>
-        <w:rPr>
-          <w:rFonts w:ascii="Consolas" w:hAnsi="Consolas"/>
-          <w:sz w:val="24"/>
-        </w:rPr>
-        <w:t>/</w:t>
-      </w:r>
-      <w:proofErr w:type="spellStart"/>
-      <w:r>
-        <w:rPr>
-          <w:rFonts w:ascii="Consolas" w:hAnsi="Consolas"/>
-          <w:sz w:val="24"/>
-        </w:rPr>
-        <w:t>tictactoe</w:t>
-      </w:r>
-      <w:proofErr w:type="spellEnd"/>
-      <w:r>
-        <w:rPr>
-          <w:sz w:val="24"/>
-        </w:rPr>
-        <w:t xml:space="preserve"> from the same directory as the </w:t>
-      </w:r>
-      <w:r>
-        <w:rPr>
-          <w:sz w:val="24"/>
-        </w:rPr>
-        <w:t>application</w:t>
-      </w:r>
-      <w:r>
-        <w:rPr>
-          <w:sz w:val="24"/>
-        </w:rPr>
-        <w:t xml:space="preserve">), and </w:t>
-      </w:r>
-      <w:r>
-        <w:rPr>
-          <w:rFonts w:ascii="Consolas" w:hAnsi="Consolas"/>
-          <w:sz w:val="24"/>
-        </w:rPr>
-        <w:t>&lt;</w:t>
-      </w:r>
-      <w:proofErr w:type="spellStart"/>
-      <w:r>
-        <w:rPr>
-          <w:rFonts w:ascii="Consolas" w:hAnsi="Consolas"/>
-          <w:sz w:val="24"/>
-        </w:rPr>
-        <w:t>settings_file_path</w:t>
-      </w:r>
-      <w:proofErr w:type="spellEnd"/>
-      <w:r>
-        <w:rPr>
-          <w:rFonts w:ascii="Consolas" w:hAnsi="Consolas"/>
-          <w:sz w:val="24"/>
-        </w:rPr>
-        <w:t>&gt;</w:t>
-      </w:r>
-      <w:r>
-        <w:rPr>
-          <w:sz w:val="24"/>
-        </w:rPr>
-        <w:t xml:space="preserve"> is the path to the containing the settings to use.</w:t>
+      <w:r>
+        <w:rPr>
+          <w:sz w:val="24"/>
+        </w:rPr>
+        <w:t xml:space="preserve"> is the path to the</w:t>
+      </w:r>
+      <w:r>
+        <w:rPr>
+          <w:sz w:val="24"/>
+        </w:rPr>
+        <w:t xml:space="preserve"> file </w:t>
+      </w:r>
+      <w:r>
+        <w:rPr>
+          <w:sz w:val="24"/>
+        </w:rPr>
+        <w:t>containing the settings to use.</w:t>
       </w:r>
     </w:p>
     <w:p>
@@ -420,7 +416,7 @@
         <w:rPr>
           <w:sz w:val="28"/>
         </w:rPr>
-        <w:t xml:space="preserve"> – Settings file</w:t>
+        <w:t xml:space="preserve"> Settings file</w:t>
       </w:r>
     </w:p>
     <w:p>
@@ -913,6 +909,7 @@
         <w:rPr>
           <w:sz w:val="24"/>
         </w:rPr>
+        <w:lastRenderedPageBreak/>
         <w:t xml:space="preserve">The application loads and validates the settings file immediately upon </w:t>
       </w:r>
       <w:proofErr w:type="spellStart"/>
@@ -954,7 +951,6 @@
         <w:rPr>
           <w:sz w:val="24"/>
         </w:rPr>
-        <w:lastRenderedPageBreak/>
         <w:t xml:space="preserve">Some values or combinations of values will still allow the application to </w:t>
       </w:r>
       <w:proofErr w:type="gramStart"/>
@@ -1023,7 +1019,7 @@
         <w:rPr>
           <w:sz w:val="28"/>
         </w:rPr>
-        <w:t>] – Main menu</w:t>
+        <w:t>] Main menu</w:t>
       </w:r>
     </w:p>
     <w:p>
@@ -1202,78 +1198,68 @@
           <w:i/>
           <w:sz w:val="20"/>
         </w:rPr>
-        <w:t>S</w:t>
+        <w:t xml:space="preserve">See </w:t>
       </w:r>
       <w:r>
         <w:rPr>
           <w:i/>
           <w:sz w:val="20"/>
         </w:rPr>
-        <w:t xml:space="preserve">ee section </w:t>
+        <w:t>section 2.1</w:t>
       </w:r>
       <w:r>
         <w:rPr>
           <w:sz w:val="20"/>
         </w:rPr>
-        <w:t>2</w:t>
-      </w:r>
-      <w:r>
-        <w:rPr>
-          <w:sz w:val="20"/>
-        </w:rPr>
-        <w:t>.</w:t>
-      </w:r>
-      <w:r>
-        <w:rPr>
-          <w:sz w:val="20"/>
-        </w:rPr>
-        <w:t>1</w:t>
-      </w:r>
-      <w:r>
-        <w:rPr>
-          <w:sz w:val="20"/>
-        </w:rPr>
-        <w:t xml:space="preserve"> – Build</w:t>
-      </w:r>
-      <w:r>
-        <w:rPr>
-          <w:sz w:val="20"/>
-        </w:rPr>
-        <w:t xml:space="preserve">ing the application </w:t>
+        <w:t xml:space="preserve"> </w:t>
       </w:r>
       <w:r>
         <w:rPr>
           <w:i/>
           <w:sz w:val="20"/>
         </w:rPr>
-        <w:t xml:space="preserve">for specification of </w:t>
+        <w:t xml:space="preserve">for </w:t>
       </w:r>
       <w:r>
         <w:rPr>
           <w:i/>
           <w:sz w:val="20"/>
         </w:rPr>
-        <w:t xml:space="preserve">the </w:t>
+        <w:t xml:space="preserve">explanation </w:t>
       </w:r>
       <w:r>
         <w:rPr>
           <w:i/>
           <w:sz w:val="20"/>
         </w:rPr>
-        <w:t>editor and secret mode</w:t>
+        <w:t xml:space="preserve">of </w:t>
       </w:r>
       <w:r>
         <w:rPr>
           <w:i/>
           <w:sz w:val="20"/>
         </w:rPr>
-        <w:t>s</w:t>
+        <w:t xml:space="preserve">the </w:t>
       </w:r>
       <w:r>
         <w:rPr>
           <w:i/>
           <w:sz w:val="20"/>
         </w:rPr>
+        <w:t>editor and secret mode</w:t>
+      </w:r>
+      <w:r>
+        <w:rPr>
+          <w:i/>
+          <w:sz w:val="20"/>
+        </w:rPr>
+        <w:t>s</w:t>
+      </w:r>
+      <w:r>
+        <w:rPr>
+          <w:i/>
+          <w:sz w:val="20"/>
+        </w:rPr>
         <w:t>.</w:t>
       </w:r>
     </w:p>
@@ -1333,19 +1319,7 @@
         <w:rPr>
           <w:sz w:val="28"/>
         </w:rPr>
-        <w:t xml:space="preserve">[1.4] </w:t>
-      </w:r>
-      <w:r>
-        <w:rPr>
-          <w:sz w:val="28"/>
-        </w:rPr>
-        <w:t>–</w:t>
-      </w:r>
-      <w:r>
-        <w:rPr>
-          <w:sz w:val="28"/>
-        </w:rPr>
-        <w:t xml:space="preserve"> Gameplay</w:t>
+        <w:t>[1.4] Gameplay</w:t>
       </w:r>
     </w:p>
     <w:p>
@@ -1847,7 +1821,19 @@
         <w:rPr>
           <w:sz w:val="24"/>
         </w:rPr>
-        <w:t>of a 5x4 board, with 3 tiles already marked:</w:t>
+        <w:t xml:space="preserve">of a 5x4 board, with </w:t>
+      </w:r>
+      <w:r>
+        <w:rPr>
+          <w:sz w:val="24"/>
+        </w:rPr>
+        <w:t>3 tiles</w:t>
+      </w:r>
+      <w:r>
+        <w:rPr>
+          <w:sz w:val="24"/>
+        </w:rPr>
+        <w:t xml:space="preserve"> already marked:</w:t>
       </w:r>
     </w:p>
     <w:p>
@@ -1963,7 +1949,7 @@
         <w:rPr>
           <w:sz w:val="32"/>
         </w:rPr>
-        <w:t xml:space="preserve">[2] – </w:t>
+        <w:t xml:space="preserve">[2] </w:t>
       </w:r>
       <w:r>
         <w:rPr>
@@ -1975,19 +1961,6 @@
     <w:p>
       <w:pPr>
         <w:rPr>
-          <w:sz w:val="28"/>
-        </w:rPr>
-      </w:pPr>
-      <w:r>
-        <w:rPr>
-          <w:sz w:val="28"/>
-        </w:rPr>
-        <w:t>[2.1] – Building the application</w:t>
-      </w:r>
-    </w:p>
-    <w:p>
-      <w:pPr>
-        <w:rPr>
           <w:sz w:val="24"/>
         </w:rPr>
       </w:pPr>
@@ -2015,6 +1988,26 @@
     <w:p>
       <w:pPr>
         <w:rPr>
+          <w:sz w:val="24"/>
+        </w:rPr>
+      </w:pPr>
+    </w:p>
+    <w:p>
+      <w:pPr>
+        <w:rPr>
+          <w:sz w:val="28"/>
+        </w:rPr>
+      </w:pPr>
+      <w:r>
+        <w:rPr>
+          <w:sz w:val="28"/>
+        </w:rPr>
+        <w:t>[2.1] Building the application</w:t>
+      </w:r>
+    </w:p>
+    <w:p>
+      <w:pPr>
+        <w:rPr>
           <w:rFonts w:cstheme="minorHAnsi"/>
           <w:sz w:val="24"/>
         </w:rPr>
@@ -2258,6 +2251,7 @@
           <w:rFonts w:cstheme="minorHAnsi"/>
           <w:sz w:val="28"/>
         </w:rPr>
+        <w:lastRenderedPageBreak/>
         <w:t>[2.2] Building the unit tests</w:t>
       </w:r>
     </w:p>
@@ -2273,7 +2267,6 @@
           <w:rFonts w:cstheme="minorHAnsi"/>
           <w:sz w:val="24"/>
         </w:rPr>
-        <w:lastRenderedPageBreak/>
         <w:t xml:space="preserve">Alongside the main application, there is a separate executable available to build that unit tests code for the main application. It is also built with Make, under the </w:t>
       </w:r>
       <w:proofErr w:type="spellStart"/>
@@ -2344,14 +2337,7 @@
           <w:rFonts w:ascii="Consolas" w:hAnsi="Consolas" w:cstheme="minorHAnsi"/>
           <w:sz w:val="24"/>
         </w:rPr>
-        <w:t>tictactoe</w:t>
-      </w:r>
-      <w:r>
-        <w:rPr>
-          <w:rFonts w:ascii="Consolas" w:hAnsi="Consolas" w:cstheme="minorHAnsi"/>
-          <w:sz w:val="24"/>
-        </w:rPr>
-        <w:t>_test</w:t>
+        <w:t>tictactoe_test</w:t>
       </w:r>
       <w:proofErr w:type="spellEnd"/>
       <w:r>
@@ -2391,20 +2377,12 @@
         </w:rPr>
         <w:t xml:space="preserve">Please see section </w:t>
       </w:r>
-      <w:commentRangeStart w:id="0"/>
-      <w:r>
-        <w:rPr>
-          <w:rFonts w:cstheme="minorHAnsi"/>
-          <w:sz w:val="24"/>
-        </w:rPr>
-        <w:t>TODO</w:t>
-      </w:r>
-      <w:commentRangeEnd w:id="0"/>
-      <w:r>
-        <w:rPr>
-          <w:rStyle w:val="CommentReference"/>
-        </w:rPr>
-        <w:commentReference w:id="0"/>
+      <w:r>
+        <w:rPr>
+          <w:rFonts w:cstheme="minorHAnsi"/>
+          <w:sz w:val="24"/>
+        </w:rPr>
+        <w:t>5</w:t>
       </w:r>
       <w:r>
         <w:rPr>
@@ -2442,7 +2420,7 @@
           <w:rFonts w:cstheme="minorHAnsi"/>
           <w:sz w:val="32"/>
         </w:rPr>
-        <w:t>[3] – Project structure</w:t>
+        <w:t>[3] Project structure</w:t>
       </w:r>
     </w:p>
     <w:p>
@@ -2471,7 +2449,7 @@
           <w:rFonts w:cstheme="minorHAnsi"/>
           <w:sz w:val="28"/>
         </w:rPr>
-        <w:t>] – Root directory</w:t>
+        <w:t>] Root directory</w:t>
       </w:r>
     </w:p>
     <w:p>
@@ -2717,8 +2695,6 @@
         </w:rPr>
         <w:t xml:space="preserve"> – the main application executable, present when built.</w:t>
       </w:r>
-      <w:bookmarkStart w:id="1" w:name="_GoBack"/>
-      <w:bookmarkEnd w:id="1"/>
     </w:p>
     <w:p>
       <w:pPr>
@@ -2769,7 +2745,7 @@
           <w:rFonts w:cstheme="minorHAnsi"/>
           <w:sz w:val="28"/>
         </w:rPr>
-        <w:t xml:space="preserve">[3.2] - </w:t>
+        <w:t xml:space="preserve">[3.2] </w:t>
       </w:r>
       <w:proofErr w:type="spellStart"/>
       <w:r>
@@ -2857,14 +2833,7 @@
           <w:rFonts w:cstheme="minorHAnsi"/>
           <w:sz w:val="24"/>
         </w:rPr>
-        <w:t xml:space="preserve"> – </w:t>
-      </w:r>
-      <w:r>
-        <w:rPr>
-          <w:rFonts w:cstheme="minorHAnsi"/>
-          <w:sz w:val="24"/>
-        </w:rPr>
-        <w:t>source</w:t>
+        <w:t xml:space="preserve"> – source</w:t>
       </w:r>
       <w:r>
         <w:rPr>
@@ -2892,7 +2861,21 @@
           <w:rFonts w:cstheme="minorHAnsi"/>
           <w:sz w:val="24"/>
         </w:rPr>
-        <w:t xml:space="preserve"> for the “board” module. See section TODO.</w:t>
+        <w:t xml:space="preserve"> for the “board” module. See section </w:t>
+      </w:r>
+      <w:r>
+        <w:rPr>
+          <w:rFonts w:cstheme="minorHAnsi"/>
+          <w:sz w:val="24"/>
+        </w:rPr>
+        <w:t>4.2</w:t>
+      </w:r>
+      <w:r>
+        <w:rPr>
+          <w:rFonts w:cstheme="minorHAnsi"/>
+          <w:sz w:val="24"/>
+        </w:rPr>
+        <w:t>.</w:t>
       </w:r>
     </w:p>
     <w:p>
@@ -2935,14 +2918,7 @@
           <w:rFonts w:cstheme="minorHAnsi"/>
           <w:sz w:val="24"/>
         </w:rPr>
-        <w:t xml:space="preserve"> – </w:t>
-      </w:r>
-      <w:r>
-        <w:rPr>
-          <w:rFonts w:cstheme="minorHAnsi"/>
-          <w:sz w:val="24"/>
-        </w:rPr>
-        <w:t xml:space="preserve">source </w:t>
+        <w:t xml:space="preserve"> – source </w:t>
       </w:r>
       <w:r>
         <w:rPr>
@@ -2970,7 +2946,21 @@
           <w:rFonts w:cstheme="minorHAnsi"/>
           <w:sz w:val="24"/>
         </w:rPr>
-        <w:t xml:space="preserve"> for the “common” module. See section TODO.</w:t>
+        <w:t xml:space="preserve"> for the “common” module. See section </w:t>
+      </w:r>
+      <w:r>
+        <w:rPr>
+          <w:rFonts w:cstheme="minorHAnsi"/>
+          <w:sz w:val="24"/>
+        </w:rPr>
+        <w:t>4.3</w:t>
+      </w:r>
+      <w:r>
+        <w:rPr>
+          <w:rFonts w:cstheme="minorHAnsi"/>
+          <w:sz w:val="24"/>
+        </w:rPr>
+        <w:t>.</w:t>
       </w:r>
     </w:p>
     <w:p>
@@ -3013,14 +3003,7 @@
           <w:rFonts w:cstheme="minorHAnsi"/>
           <w:sz w:val="24"/>
         </w:rPr>
-        <w:t xml:space="preserve"> – </w:t>
-      </w:r>
-      <w:r>
-        <w:rPr>
-          <w:rFonts w:cstheme="minorHAnsi"/>
-          <w:sz w:val="24"/>
-        </w:rPr>
-        <w:t>source</w:t>
+        <w:t xml:space="preserve"> – source</w:t>
       </w:r>
       <w:r>
         <w:rPr>
@@ -3034,14 +3017,7 @@
           <w:rFonts w:cstheme="minorHAnsi"/>
           <w:sz w:val="24"/>
         </w:rPr>
-        <w:t xml:space="preserve"> </w:t>
-      </w:r>
-      <w:r>
-        <w:rPr>
-          <w:rFonts w:cstheme="minorHAnsi"/>
-          <w:sz w:val="24"/>
-        </w:rPr>
-        <w:t>file</w:t>
+        <w:t xml:space="preserve"> file</w:t>
       </w:r>
       <w:r>
         <w:rPr>
@@ -3055,7 +3031,21 @@
           <w:rFonts w:cstheme="minorHAnsi"/>
           <w:sz w:val="24"/>
         </w:rPr>
-        <w:t xml:space="preserve"> for the “interface” module. See section TODO.</w:t>
+        <w:t xml:space="preserve"> for the “interface” module. See section </w:t>
+      </w:r>
+      <w:r>
+        <w:rPr>
+          <w:rFonts w:cstheme="minorHAnsi"/>
+          <w:sz w:val="24"/>
+        </w:rPr>
+        <w:t>4.4</w:t>
+      </w:r>
+      <w:r>
+        <w:rPr>
+          <w:rFonts w:cstheme="minorHAnsi"/>
+          <w:sz w:val="24"/>
+        </w:rPr>
+        <w:t>.</w:t>
       </w:r>
     </w:p>
     <w:p>
@@ -3126,7 +3116,21 @@
           <w:rFonts w:cstheme="minorHAnsi"/>
           <w:sz w:val="24"/>
         </w:rPr>
-        <w:t xml:space="preserve"> for the “linked list” module. See section TODO.</w:t>
+        <w:t xml:space="preserve"> for the “linked list” module. See section </w:t>
+      </w:r>
+      <w:r>
+        <w:rPr>
+          <w:rFonts w:cstheme="minorHAnsi"/>
+          <w:sz w:val="24"/>
+        </w:rPr>
+        <w:t>4.5</w:t>
+      </w:r>
+      <w:r>
+        <w:rPr>
+          <w:rFonts w:cstheme="minorHAnsi"/>
+          <w:sz w:val="24"/>
+        </w:rPr>
+        <w:t>.</w:t>
       </w:r>
     </w:p>
     <w:p>
@@ -3204,7 +3208,21 @@
           <w:rFonts w:cstheme="minorHAnsi"/>
           <w:sz w:val="24"/>
         </w:rPr>
-        <w:t xml:space="preserve"> See section TODO.</w:t>
+        <w:t xml:space="preserve"> See section </w:t>
+      </w:r>
+      <w:r>
+        <w:rPr>
+          <w:rFonts w:cstheme="minorHAnsi"/>
+          <w:sz w:val="24"/>
+        </w:rPr>
+        <w:t>4.6</w:t>
+      </w:r>
+      <w:r>
+        <w:rPr>
+          <w:rFonts w:cstheme="minorHAnsi"/>
+          <w:sz w:val="24"/>
+        </w:rPr>
+        <w:t>.</w:t>
       </w:r>
     </w:p>
     <w:p>
@@ -3261,7 +3279,21 @@
           <w:rFonts w:cstheme="minorHAnsi"/>
           <w:sz w:val="24"/>
         </w:rPr>
-        <w:t xml:space="preserve"> See section TODO.</w:t>
+        <w:t xml:space="preserve"> See section </w:t>
+      </w:r>
+      <w:r>
+        <w:rPr>
+          <w:rFonts w:cstheme="minorHAnsi"/>
+          <w:sz w:val="24"/>
+        </w:rPr>
+        <w:t>4.1</w:t>
+      </w:r>
+      <w:r>
+        <w:rPr>
+          <w:rFonts w:cstheme="minorHAnsi"/>
+          <w:sz w:val="24"/>
+        </w:rPr>
+        <w:t>.</w:t>
       </w:r>
     </w:p>
     <w:p>
@@ -3340,7 +3372,21 @@
           <w:rFonts w:cstheme="minorHAnsi"/>
           <w:sz w:val="24"/>
         </w:rPr>
-        <w:t xml:space="preserve"> See section TODO.</w:t>
+        <w:t xml:space="preserve"> See section </w:t>
+      </w:r>
+      <w:r>
+        <w:rPr>
+          <w:rFonts w:cstheme="minorHAnsi"/>
+          <w:sz w:val="24"/>
+        </w:rPr>
+        <w:t>4.7</w:t>
+      </w:r>
+      <w:r>
+        <w:rPr>
+          <w:rFonts w:cstheme="minorHAnsi"/>
+          <w:sz w:val="24"/>
+        </w:rPr>
+        <w:t>.</w:t>
       </w:r>
     </w:p>
     <w:p>
@@ -3458,7 +3504,28 @@
           <w:rFonts w:cstheme="minorHAnsi"/>
           <w:sz w:val="24"/>
         </w:rPr>
-        <w:t xml:space="preserve"> See section TODO.</w:t>
+        <w:t xml:space="preserve"> See section </w:t>
+      </w:r>
+      <w:r>
+        <w:rPr>
+          <w:rFonts w:cstheme="minorHAnsi"/>
+          <w:sz w:val="24"/>
+        </w:rPr>
+        <w:t>5.</w:t>
+      </w:r>
+      <w:r>
+        <w:rPr>
+          <w:rFonts w:cstheme="minorHAnsi"/>
+          <w:sz w:val="24"/>
+        </w:rPr>
+        <w:t>3</w:t>
+      </w:r>
+      <w:r>
+        <w:rPr>
+          <w:rFonts w:cstheme="minorHAnsi"/>
+          <w:sz w:val="24"/>
+        </w:rPr>
+        <w:t>.</w:t>
       </w:r>
     </w:p>
     <w:p>
@@ -3501,7 +3568,28 @@
           <w:rFonts w:cstheme="minorHAnsi"/>
           <w:sz w:val="24"/>
         </w:rPr>
-        <w:t xml:space="preserve"> – source and header files for the “test common” module. See section TODO.</w:t>
+        <w:t xml:space="preserve"> – source and header files for the “test common” module. See section </w:t>
+      </w:r>
+      <w:r>
+        <w:rPr>
+          <w:rFonts w:cstheme="minorHAnsi"/>
+          <w:sz w:val="24"/>
+        </w:rPr>
+        <w:t>5.</w:t>
+      </w:r>
+      <w:r>
+        <w:rPr>
+          <w:rFonts w:cstheme="minorHAnsi"/>
+          <w:sz w:val="24"/>
+        </w:rPr>
+        <w:t>2</w:t>
+      </w:r>
+      <w:r>
+        <w:rPr>
+          <w:rFonts w:cstheme="minorHAnsi"/>
+          <w:sz w:val="24"/>
+        </w:rPr>
+        <w:t>.</w:t>
       </w:r>
     </w:p>
     <w:p>
@@ -3544,7 +3632,21 @@
           <w:rFonts w:cstheme="minorHAnsi"/>
           <w:sz w:val="24"/>
         </w:rPr>
-        <w:t xml:space="preserve"> – source and header files for the “common” module unit tests. See section TODO.</w:t>
+        <w:t xml:space="preserve"> – source and header files for the “common” module unit tests. See section </w:t>
+      </w:r>
+      <w:r>
+        <w:rPr>
+          <w:rFonts w:cstheme="minorHAnsi"/>
+          <w:sz w:val="24"/>
+        </w:rPr>
+        <w:t>5.4</w:t>
+      </w:r>
+      <w:r>
+        <w:rPr>
+          <w:rFonts w:cstheme="minorHAnsi"/>
+          <w:sz w:val="24"/>
+        </w:rPr>
+        <w:t>.</w:t>
       </w:r>
     </w:p>
     <w:p>
@@ -3587,7 +3689,21 @@
           <w:rFonts w:cstheme="minorHAnsi"/>
           <w:sz w:val="24"/>
         </w:rPr>
-        <w:t xml:space="preserve"> – source and header files for the “linked list” module unit tests. See section TODO.</w:t>
+        <w:t xml:space="preserve"> – source and header files for the “linked list” module unit tests. See section </w:t>
+      </w:r>
+      <w:r>
+        <w:rPr>
+          <w:rFonts w:cstheme="minorHAnsi"/>
+          <w:sz w:val="24"/>
+        </w:rPr>
+        <w:t>5.5</w:t>
+      </w:r>
+      <w:r>
+        <w:rPr>
+          <w:rFonts w:cstheme="minorHAnsi"/>
+          <w:sz w:val="24"/>
+        </w:rPr>
+        <w:t>.</w:t>
       </w:r>
     </w:p>
     <w:p>
@@ -3630,7 +3746,21 @@
           <w:rFonts w:cstheme="minorHAnsi"/>
           <w:sz w:val="24"/>
         </w:rPr>
-        <w:t xml:space="preserve"> – source and header files for the “logging” module unit tests. See section TODO.</w:t>
+        <w:t xml:space="preserve"> – source and header files for the “logging” module unit tests. See section </w:t>
+      </w:r>
+      <w:r>
+        <w:rPr>
+          <w:rFonts w:cstheme="minorHAnsi"/>
+          <w:sz w:val="24"/>
+        </w:rPr>
+        <w:t>5.6</w:t>
+      </w:r>
+      <w:r>
+        <w:rPr>
+          <w:rFonts w:cstheme="minorHAnsi"/>
+          <w:sz w:val="24"/>
+        </w:rPr>
+        <w:t>.</w:t>
       </w:r>
     </w:p>
     <w:p>
@@ -3666,7 +3796,21 @@
           <w:rFonts w:cstheme="minorHAnsi"/>
           <w:sz w:val="24"/>
         </w:rPr>
-        <w:t xml:space="preserve"> – source file for the unit test main module. See section TODO.</w:t>
+        <w:t xml:space="preserve"> – source file for the unit test main module. See section </w:t>
+      </w:r>
+      <w:r>
+        <w:rPr>
+          <w:rFonts w:cstheme="minorHAnsi"/>
+          <w:sz w:val="24"/>
+        </w:rPr>
+        <w:t>5.1</w:t>
+      </w:r>
+      <w:r>
+        <w:rPr>
+          <w:rFonts w:cstheme="minorHAnsi"/>
+          <w:sz w:val="24"/>
+        </w:rPr>
+        <w:t>.</w:t>
       </w:r>
     </w:p>
     <w:p>
@@ -3709,7 +3853,21 @@
           <w:rFonts w:cstheme="minorHAnsi"/>
           <w:sz w:val="24"/>
         </w:rPr>
-        <w:t xml:space="preserve"> – source and header files for the “settings” module unit tests. See section TODO.</w:t>
+        <w:t xml:space="preserve"> – source and header files for the “settings” module unit tests. See section </w:t>
+      </w:r>
+      <w:r>
+        <w:rPr>
+          <w:rFonts w:cstheme="minorHAnsi"/>
+          <w:sz w:val="24"/>
+        </w:rPr>
+        <w:t>5.7</w:t>
+      </w:r>
+      <w:r>
+        <w:rPr>
+          <w:rFonts w:cstheme="minorHAnsi"/>
+          <w:sz w:val="24"/>
+        </w:rPr>
+        <w:t>.</w:t>
       </w:r>
     </w:p>
     <w:p>
@@ -3839,7 +3997,21 @@
           <w:rFonts w:cstheme="minorHAnsi"/>
           <w:sz w:val="24"/>
         </w:rPr>
-        <w:t xml:space="preserve"> See section TODO.</w:t>
+        <w:t xml:space="preserve"> See section </w:t>
+      </w:r>
+      <w:r>
+        <w:rPr>
+          <w:rFonts w:cstheme="minorHAnsi"/>
+          <w:sz w:val="24"/>
+        </w:rPr>
+        <w:t>5.4</w:t>
+      </w:r>
+      <w:r>
+        <w:rPr>
+          <w:rFonts w:cstheme="minorHAnsi"/>
+          <w:sz w:val="24"/>
+        </w:rPr>
+        <w:t>.</w:t>
       </w:r>
     </w:p>
     <w:p>
@@ -3939,7 +4111,21 @@
           <w:rFonts w:cstheme="minorHAnsi"/>
           <w:sz w:val="24"/>
         </w:rPr>
-        <w:t xml:space="preserve"> function. See section TODO.</w:t>
+        <w:t xml:space="preserve"> function. See section </w:t>
+      </w:r>
+      <w:r>
+        <w:rPr>
+          <w:rFonts w:cstheme="minorHAnsi"/>
+          <w:sz w:val="24"/>
+        </w:rPr>
+        <w:t>5.7</w:t>
+      </w:r>
+      <w:r>
+        <w:rPr>
+          <w:rFonts w:cstheme="minorHAnsi"/>
+          <w:sz w:val="24"/>
+        </w:rPr>
+        <w:t>.</w:t>
       </w:r>
     </w:p>
     <w:p>
@@ -4028,14 +4214,7 @@
           <w:rFonts w:ascii="Consolas" w:hAnsi="Consolas" w:cstheme="minorHAnsi"/>
           <w:sz w:val="28"/>
         </w:rPr>
-        <w:t>obj/</w:t>
-      </w:r>
-      <w:r>
-        <w:rPr>
-          <w:rFonts w:ascii="Consolas" w:hAnsi="Consolas" w:cstheme="minorHAnsi"/>
-          <w:sz w:val="28"/>
-        </w:rPr>
-        <w:t>test</w:t>
+        <w:t>obj/test</w:t>
       </w:r>
       <w:r>
         <w:rPr>
@@ -4057,69 +4236,2729 @@
           <w:rFonts w:cstheme="minorHAnsi"/>
           <w:sz w:val="24"/>
         </w:rPr>
-        <w:t xml:space="preserve">Stores the </w:t>
-      </w:r>
-      <w:r>
-        <w:rPr>
-          <w:rFonts w:cstheme="minorHAnsi"/>
-          <w:sz w:val="24"/>
-        </w:rPr>
-        <w:t>unit test</w:t>
-      </w:r>
-      <w:r>
-        <w:rPr>
-          <w:rFonts w:cstheme="minorHAnsi"/>
-          <w:sz w:val="24"/>
-        </w:rPr>
-        <w:t xml:space="preserve"> object files</w:t>
-      </w:r>
-      <w:r>
-        <w:rPr>
-          <w:rFonts w:cstheme="minorHAnsi"/>
-          <w:sz w:val="24"/>
+        <w:t>Stores the unit test object files when they are built by Make. All files in here are temporary and can safely be deleted.</w:t>
+      </w:r>
+    </w:p>
+    <w:p>
+      <w:pPr>
+        <w:rPr>
+          <w:rFonts w:cstheme="minorHAnsi"/>
+          <w:sz w:val="24"/>
+        </w:rPr>
+      </w:pPr>
+    </w:p>
+    <w:p>
+      <w:pPr>
+        <w:rPr>
+          <w:rFonts w:cstheme="minorHAnsi"/>
+          <w:sz w:val="32"/>
+        </w:rPr>
+      </w:pPr>
+      <w:r>
+        <w:rPr>
+          <w:rFonts w:cstheme="minorHAnsi"/>
+          <w:sz w:val="32"/>
+        </w:rPr>
+        <w:t>[4] Application design</w:t>
+      </w:r>
+    </w:p>
+    <w:p>
+      <w:pPr>
+        <w:rPr>
+          <w:rFonts w:cstheme="minorHAnsi"/>
+          <w:sz w:val="24"/>
+        </w:rPr>
+      </w:pPr>
+      <w:r>
+        <w:rPr>
+          <w:rFonts w:cstheme="minorHAnsi"/>
+          <w:sz w:val="24"/>
+        </w:rPr>
+        <w:t>The application’s code is divided into several modules</w:t>
+      </w:r>
+      <w:r>
+        <w:rPr>
+          <w:rFonts w:cstheme="minorHAnsi"/>
+          <w:sz w:val="24"/>
+        </w:rPr>
+        <w:t xml:space="preserve"> which each serve a logical, individual purpose.</w:t>
+      </w:r>
+    </w:p>
+    <w:p>
+      <w:pPr>
+        <w:rPr>
+          <w:rFonts w:cstheme="minorHAnsi"/>
+          <w:sz w:val="24"/>
+        </w:rPr>
+      </w:pPr>
+      <w:r>
+        <w:rPr>
+          <w:rFonts w:cstheme="minorHAnsi"/>
+          <w:sz w:val="24"/>
+        </w:rPr>
+        <w:t xml:space="preserve">The </w:t>
+      </w:r>
+      <w:r>
+        <w:rPr>
+          <w:rFonts w:cstheme="minorHAnsi"/>
+          <w:sz w:val="24"/>
+        </w:rPr>
+        <w:t xml:space="preserve">source code </w:t>
+      </w:r>
+      <w:r>
+        <w:rPr>
+          <w:rFonts w:cstheme="minorHAnsi"/>
+          <w:sz w:val="24"/>
+        </w:rPr>
+        <w:t xml:space="preserve">files referenced here </w:t>
+      </w:r>
+      <w:proofErr w:type="gramStart"/>
+      <w:r>
+        <w:rPr>
+          <w:rFonts w:cstheme="minorHAnsi"/>
+          <w:sz w:val="24"/>
+        </w:rPr>
+        <w:t>are located in</w:t>
+      </w:r>
+      <w:proofErr w:type="gramEnd"/>
+      <w:r>
+        <w:rPr>
+          <w:rFonts w:cstheme="minorHAnsi"/>
+          <w:sz w:val="24"/>
+        </w:rPr>
+        <w:t xml:space="preserve"> the </w:t>
+      </w:r>
+      <w:proofErr w:type="spellStart"/>
+      <w:r>
+        <w:rPr>
+          <w:rFonts w:ascii="Consolas" w:hAnsi="Consolas" w:cstheme="minorHAnsi"/>
+          <w:sz w:val="24"/>
+        </w:rPr>
+        <w:t>src</w:t>
+      </w:r>
+      <w:proofErr w:type="spellEnd"/>
+      <w:r>
+        <w:rPr>
+          <w:rFonts w:ascii="Consolas" w:hAnsi="Consolas" w:cstheme="minorHAnsi"/>
+          <w:sz w:val="24"/>
+        </w:rPr>
+        <w:t>/main</w:t>
+      </w:r>
+      <w:r>
+        <w:rPr>
+          <w:rFonts w:cstheme="minorHAnsi"/>
+          <w:sz w:val="24"/>
+        </w:rPr>
+        <w:t xml:space="preserve"> directory.</w:t>
+      </w:r>
+    </w:p>
+    <w:p>
+      <w:pPr>
+        <w:rPr>
+          <w:rFonts w:cstheme="minorHAnsi"/>
+          <w:sz w:val="24"/>
+        </w:rPr>
+      </w:pPr>
+    </w:p>
+    <w:p>
+      <w:pPr>
+        <w:rPr>
+          <w:rFonts w:cstheme="minorHAnsi"/>
+          <w:sz w:val="28"/>
+        </w:rPr>
+      </w:pPr>
+      <w:r>
+        <w:rPr>
+          <w:rFonts w:cstheme="minorHAnsi"/>
+          <w:sz w:val="28"/>
+        </w:rPr>
+        <w:t>[4.1] Main module (</w:t>
+      </w:r>
+      <w:proofErr w:type="spellStart"/>
+      <w:r>
+        <w:rPr>
+          <w:rFonts w:ascii="Consolas" w:hAnsi="Consolas" w:cstheme="minorHAnsi"/>
+          <w:sz w:val="28"/>
+        </w:rPr>
+        <w:t>main.c</w:t>
+      </w:r>
+      <w:proofErr w:type="spellEnd"/>
+      <w:r>
+        <w:rPr>
+          <w:rFonts w:cstheme="minorHAnsi"/>
+          <w:sz w:val="28"/>
+        </w:rPr>
+        <w:t>)</w:t>
+      </w:r>
+    </w:p>
+    <w:p>
+      <w:pPr>
+        <w:rPr>
+          <w:rFonts w:cstheme="minorHAnsi"/>
+          <w:sz w:val="24"/>
+        </w:rPr>
+      </w:pPr>
+      <w:r>
+        <w:rPr>
+          <w:rFonts w:cstheme="minorHAnsi"/>
+          <w:sz w:val="24"/>
+        </w:rPr>
+        <w:t xml:space="preserve">The main module is the entry point of the application and contains </w:t>
+      </w:r>
+      <w:r>
+        <w:rPr>
+          <w:rFonts w:cstheme="minorHAnsi"/>
+          <w:sz w:val="24"/>
+        </w:rPr>
+        <w:t>only a small amount of code/logic. It simply validates the command line arguments, invokes the settings module to read and validate the settings, and invokes the main menu (aborting if any errors occur along the way).</w:t>
+      </w:r>
+    </w:p>
+    <w:p>
+      <w:pPr>
+        <w:rPr>
+          <w:rFonts w:cstheme="minorHAnsi"/>
+          <w:sz w:val="24"/>
+        </w:rPr>
+      </w:pPr>
+    </w:p>
+    <w:p>
+      <w:pPr>
+        <w:rPr>
+          <w:rFonts w:cstheme="minorHAnsi"/>
+          <w:sz w:val="28"/>
+        </w:rPr>
+      </w:pPr>
+      <w:r>
+        <w:rPr>
+          <w:rFonts w:cstheme="minorHAnsi"/>
+          <w:sz w:val="28"/>
+        </w:rPr>
+        <w:t>[4.</w:t>
+      </w:r>
+      <w:r>
+        <w:rPr>
+          <w:rFonts w:cstheme="minorHAnsi"/>
+          <w:sz w:val="28"/>
+        </w:rPr>
+        <w:t>2</w:t>
+      </w:r>
+      <w:r>
+        <w:rPr>
+          <w:rFonts w:cstheme="minorHAnsi"/>
+          <w:sz w:val="28"/>
+        </w:rPr>
+        <w:t xml:space="preserve">] </w:t>
+      </w:r>
+      <w:r>
+        <w:rPr>
+          <w:rFonts w:cstheme="minorHAnsi"/>
+          <w:sz w:val="28"/>
+        </w:rPr>
+        <w:t>“board” module (</w:t>
+      </w:r>
+      <w:proofErr w:type="spellStart"/>
+      <w:r>
+        <w:rPr>
+          <w:rFonts w:ascii="Consolas" w:hAnsi="Consolas" w:cstheme="minorHAnsi"/>
+          <w:sz w:val="28"/>
+        </w:rPr>
+        <w:t>board.c</w:t>
+      </w:r>
+      <w:proofErr w:type="spellEnd"/>
+      <w:r>
+        <w:rPr>
+          <w:rFonts w:ascii="Consolas" w:hAnsi="Consolas" w:cstheme="minorHAnsi"/>
+          <w:sz w:val="28"/>
+        </w:rPr>
+        <w:t>/.h</w:t>
+      </w:r>
+      <w:r>
+        <w:rPr>
+          <w:rFonts w:cstheme="minorHAnsi"/>
+          <w:sz w:val="28"/>
+        </w:rPr>
+        <w:t>)</w:t>
+      </w:r>
+    </w:p>
+    <w:p>
+      <w:pPr>
+        <w:rPr>
+          <w:rFonts w:cstheme="minorHAnsi"/>
+          <w:sz w:val="24"/>
+        </w:rPr>
+      </w:pPr>
+      <w:r>
+        <w:rPr>
+          <w:rFonts w:cstheme="minorHAnsi"/>
+          <w:sz w:val="24"/>
+        </w:rPr>
+        <w:t xml:space="preserve">This module </w:t>
+      </w:r>
+      <w:r>
+        <w:rPr>
+          <w:rFonts w:cstheme="minorHAnsi"/>
+          <w:sz w:val="24"/>
+        </w:rPr>
+        <w:t>defines the tic-tac-toe game board and associated operations.</w:t>
+      </w:r>
+    </w:p>
+    <w:p>
+      <w:pPr>
+        <w:rPr>
+          <w:rFonts w:cstheme="minorHAnsi"/>
+          <w:sz w:val="24"/>
+        </w:rPr>
+      </w:pPr>
+      <w:r>
+        <w:rPr>
+          <w:rFonts w:cstheme="minorHAnsi"/>
+          <w:sz w:val="24"/>
+        </w:rPr>
+        <w:t xml:space="preserve">The primary </w:t>
+      </w:r>
+      <w:r>
+        <w:rPr>
+          <w:rFonts w:cstheme="minorHAnsi"/>
+          <w:sz w:val="24"/>
+        </w:rPr>
+        <w:t>object</w:t>
+      </w:r>
+      <w:r>
+        <w:rPr>
+          <w:rFonts w:cstheme="minorHAnsi"/>
+          <w:sz w:val="24"/>
+        </w:rPr>
+        <w:t xml:space="preserve"> is the </w:t>
+      </w:r>
+      <w:proofErr w:type="spellStart"/>
+      <w:r>
+        <w:rPr>
+          <w:rFonts w:ascii="Consolas" w:hAnsi="Consolas" w:cstheme="minorHAnsi"/>
+          <w:sz w:val="24"/>
+        </w:rPr>
+        <w:t>GameBoard</w:t>
+      </w:r>
+      <w:proofErr w:type="spellEnd"/>
+      <w:r>
+        <w:rPr>
+          <w:rFonts w:cstheme="minorHAnsi"/>
+          <w:sz w:val="24"/>
+        </w:rPr>
+        <w:t xml:space="preserve"> structure, which represents the game board and contains its data.</w:t>
+      </w:r>
+      <w:r>
+        <w:rPr>
+          <w:rFonts w:cstheme="minorHAnsi"/>
+          <w:sz w:val="24"/>
+        </w:rPr>
+        <w:t xml:space="preserve"> Functions are provided to properly create and destroy this structure</w:t>
+      </w:r>
+      <w:r>
+        <w:rPr>
+          <w:rFonts w:cstheme="minorHAnsi"/>
+          <w:sz w:val="24"/>
+        </w:rPr>
+        <w:t xml:space="preserve">, </w:t>
+      </w:r>
+      <w:r>
+        <w:rPr>
+          <w:rFonts w:cstheme="minorHAnsi"/>
+          <w:sz w:val="24"/>
+        </w:rPr>
+        <w:t xml:space="preserve">in order to prevent </w:t>
+      </w:r>
+      <w:r>
+        <w:rPr>
+          <w:rFonts w:cstheme="minorHAnsi"/>
+          <w:sz w:val="24"/>
+        </w:rPr>
+        <w:t xml:space="preserve">indeterminate values and </w:t>
+      </w:r>
+      <w:r>
+        <w:rPr>
+          <w:rFonts w:cstheme="minorHAnsi"/>
+          <w:sz w:val="24"/>
+        </w:rPr>
+        <w:t>memory leaks</w:t>
+      </w:r>
+      <w:r>
+        <w:rPr>
+          <w:rFonts w:cstheme="minorHAnsi"/>
+          <w:sz w:val="24"/>
+        </w:rPr>
+        <w:t>. Other functions provide various operations on the game board, for example accessing specific tiles (with bounds checking), checking if a player has won, displaying the board, etc.</w:t>
+      </w:r>
+      <w:r>
+        <w:rPr>
+          <w:rFonts w:cstheme="minorHAnsi"/>
+          <w:sz w:val="24"/>
+        </w:rPr>
+        <w:t xml:space="preserve"> Effort is made to encourage checking the state of a </w:t>
+      </w:r>
+      <w:proofErr w:type="spellStart"/>
+      <w:r>
+        <w:rPr>
+          <w:rFonts w:ascii="Consolas" w:hAnsi="Consolas" w:cstheme="minorHAnsi"/>
+          <w:sz w:val="24"/>
+        </w:rPr>
+        <w:t>GameBoard</w:t>
+      </w:r>
+      <w:proofErr w:type="spellEnd"/>
+      <w:r>
+        <w:rPr>
+          <w:rFonts w:cstheme="minorHAnsi"/>
+          <w:sz w:val="24"/>
+        </w:rPr>
+        <w:t xml:space="preserve"> object through these functions rather than accessing its data members directly, in order to prevent bugs (particularly, out-of-bounds memory access).</w:t>
+      </w:r>
+    </w:p>
+    <w:p>
+      <w:pPr>
+        <w:rPr>
+          <w:rFonts w:cstheme="minorHAnsi"/>
+          <w:sz w:val="24"/>
+        </w:rPr>
+      </w:pPr>
+    </w:p>
+    <w:p>
+      <w:pPr>
+        <w:rPr>
+          <w:rFonts w:cstheme="minorHAnsi"/>
+          <w:sz w:val="28"/>
+        </w:rPr>
+      </w:pPr>
+      <w:r>
+        <w:rPr>
+          <w:rFonts w:cstheme="minorHAnsi"/>
+          <w:sz w:val="28"/>
+        </w:rPr>
+        <w:t>[4.</w:t>
+      </w:r>
+      <w:r>
+        <w:rPr>
+          <w:rFonts w:cstheme="minorHAnsi"/>
+          <w:sz w:val="28"/>
+        </w:rPr>
+        <w:t>3</w:t>
+      </w:r>
+      <w:r>
+        <w:rPr>
+          <w:rFonts w:cstheme="minorHAnsi"/>
+          <w:sz w:val="28"/>
+        </w:rPr>
+        <w:t>] “common” module (</w:t>
+      </w:r>
+      <w:proofErr w:type="spellStart"/>
+      <w:r>
+        <w:rPr>
+          <w:rFonts w:ascii="Consolas" w:hAnsi="Consolas" w:cstheme="minorHAnsi"/>
+          <w:sz w:val="28"/>
+        </w:rPr>
+        <w:t>common.c</w:t>
+      </w:r>
+      <w:proofErr w:type="spellEnd"/>
+      <w:r>
+        <w:rPr>
+          <w:rFonts w:ascii="Consolas" w:hAnsi="Consolas" w:cstheme="minorHAnsi"/>
+          <w:sz w:val="28"/>
+        </w:rPr>
+        <w:t>/.h</w:t>
+      </w:r>
+      <w:r>
+        <w:rPr>
+          <w:rFonts w:cstheme="minorHAnsi"/>
+          <w:sz w:val="28"/>
+        </w:rPr>
+        <w:t>)</w:t>
+      </w:r>
+    </w:p>
+    <w:p>
+      <w:pPr>
+        <w:rPr>
+          <w:rFonts w:cstheme="minorHAnsi"/>
+          <w:sz w:val="24"/>
+        </w:rPr>
+      </w:pPr>
+      <w:r>
+        <w:rPr>
+          <w:rFonts w:cstheme="minorHAnsi"/>
+          <w:sz w:val="24"/>
+        </w:rPr>
+        <w:t>Contains</w:t>
+      </w:r>
+      <w:r>
+        <w:rPr>
+          <w:rFonts w:cstheme="minorHAnsi"/>
+          <w:sz w:val="24"/>
+        </w:rPr>
+        <w:t xml:space="preserve"> miscellaneous</w:t>
+      </w:r>
+      <w:r>
+        <w:rPr>
+          <w:rFonts w:cstheme="minorHAnsi"/>
+          <w:sz w:val="24"/>
+        </w:rPr>
+        <w:t xml:space="preserve">, generic </w:t>
+      </w:r>
+      <w:r>
+        <w:rPr>
+          <w:rFonts w:cstheme="minorHAnsi"/>
+          <w:sz w:val="24"/>
+        </w:rPr>
+        <w:t>utilities required in the main application.</w:t>
+      </w:r>
+      <w:r>
+        <w:rPr>
+          <w:rFonts w:cstheme="minorHAnsi"/>
+          <w:sz w:val="24"/>
+        </w:rPr>
+        <w:t xml:space="preserve"> </w:t>
+      </w:r>
+      <w:r>
+        <w:rPr>
+          <w:rFonts w:cstheme="minorHAnsi"/>
+          <w:sz w:val="24"/>
+        </w:rPr>
+        <w:t xml:space="preserve">The purpose of its contents </w:t>
+      </w:r>
+      <w:r>
+        <w:rPr>
+          <w:rFonts w:cstheme="minorHAnsi"/>
+          <w:sz w:val="24"/>
+        </w:rPr>
+        <w:t>is</w:t>
+      </w:r>
+      <w:r>
+        <w:rPr>
+          <w:rFonts w:cstheme="minorHAnsi"/>
+          <w:sz w:val="24"/>
+        </w:rPr>
+        <w:t xml:space="preserve"> straightforward and are sufficiently explained in the in-code documentation.</w:t>
+      </w:r>
+    </w:p>
+    <w:p>
+      <w:pPr>
+        <w:rPr>
+          <w:rFonts w:cstheme="minorHAnsi"/>
+          <w:sz w:val="24"/>
+        </w:rPr>
+      </w:pPr>
+    </w:p>
+    <w:p>
+      <w:pPr>
+        <w:rPr>
+          <w:rFonts w:cstheme="minorHAnsi"/>
+          <w:sz w:val="28"/>
+        </w:rPr>
+      </w:pPr>
+      <w:r>
+        <w:rPr>
+          <w:rFonts w:cstheme="minorHAnsi"/>
+          <w:sz w:val="28"/>
+        </w:rPr>
+        <w:t>[4.4] “interface” module (</w:t>
+      </w:r>
+      <w:proofErr w:type="spellStart"/>
+      <w:r>
+        <w:rPr>
+          <w:rFonts w:ascii="Consolas" w:hAnsi="Consolas" w:cstheme="minorHAnsi"/>
+          <w:sz w:val="28"/>
+        </w:rPr>
+        <w:t>interface.c</w:t>
+      </w:r>
+      <w:proofErr w:type="spellEnd"/>
+      <w:r>
+        <w:rPr>
+          <w:rFonts w:ascii="Consolas" w:hAnsi="Consolas" w:cstheme="minorHAnsi"/>
+          <w:sz w:val="28"/>
+        </w:rPr>
+        <w:t>/.h</w:t>
+      </w:r>
+      <w:r>
+        <w:rPr>
+          <w:rFonts w:cstheme="minorHAnsi"/>
+          <w:sz w:val="28"/>
+        </w:rPr>
+        <w:t>)</w:t>
+      </w:r>
+    </w:p>
+    <w:p>
+      <w:pPr>
+        <w:rPr>
+          <w:rFonts w:cstheme="minorHAnsi"/>
+          <w:sz w:val="24"/>
+        </w:rPr>
+      </w:pPr>
+      <w:r>
+        <w:rPr>
+          <w:rFonts w:cstheme="minorHAnsi"/>
+          <w:sz w:val="24"/>
+        </w:rPr>
+        <w:t xml:space="preserve">Handles </w:t>
+      </w:r>
+      <w:r>
+        <w:rPr>
+          <w:rFonts w:cstheme="minorHAnsi"/>
+          <w:sz w:val="24"/>
+        </w:rPr>
+        <w:t>the user interface, user interaction, and associated high-level logic.</w:t>
+      </w:r>
+    </w:p>
+    <w:p>
+      <w:pPr>
+        <w:rPr>
+          <w:rFonts w:cstheme="minorHAnsi"/>
+          <w:sz w:val="24"/>
+        </w:rPr>
+      </w:pPr>
+      <w:r>
+        <w:rPr>
+          <w:rFonts w:cstheme="minorHAnsi"/>
+          <w:sz w:val="24"/>
+        </w:rPr>
+        <w:t xml:space="preserve">It provides only one </w:t>
+      </w:r>
+      <w:r>
+        <w:rPr>
+          <w:rFonts w:cstheme="minorHAnsi"/>
+          <w:sz w:val="24"/>
+        </w:rPr>
+        <w:t>public</w:t>
+      </w:r>
+      <w:r>
+        <w:rPr>
+          <w:rFonts w:cstheme="minorHAnsi"/>
+          <w:sz w:val="24"/>
+        </w:rPr>
+        <w:t xml:space="preserve"> interface, the </w:t>
+      </w:r>
+      <w:proofErr w:type="spellStart"/>
+      <w:proofErr w:type="gramStart"/>
+      <w:r>
+        <w:rPr>
+          <w:rFonts w:ascii="Consolas" w:hAnsi="Consolas" w:cstheme="minorHAnsi"/>
+          <w:sz w:val="24"/>
+        </w:rPr>
+        <w:t>mainMenu</w:t>
+      </w:r>
+      <w:proofErr w:type="spellEnd"/>
+      <w:r>
+        <w:rPr>
+          <w:rFonts w:ascii="Consolas" w:hAnsi="Consolas" w:cstheme="minorHAnsi"/>
+          <w:sz w:val="24"/>
+        </w:rPr>
+        <w:t>(</w:t>
+      </w:r>
+      <w:proofErr w:type="gramEnd"/>
+      <w:r>
+        <w:rPr>
+          <w:rFonts w:ascii="Consolas" w:hAnsi="Consolas" w:cstheme="minorHAnsi"/>
+          <w:sz w:val="24"/>
+        </w:rPr>
+        <w:t>)</w:t>
+      </w:r>
+      <w:r>
+        <w:rPr>
+          <w:rFonts w:cstheme="minorHAnsi"/>
+          <w:sz w:val="24"/>
+        </w:rPr>
+        <w:t xml:space="preserve"> function, which </w:t>
+      </w:r>
+      <w:r>
+        <w:rPr>
+          <w:rFonts w:cstheme="minorHAnsi"/>
+          <w:sz w:val="24"/>
+        </w:rPr>
+        <w:t>handles the application’s main menu. The workings of the main menu are kept internal and private since they are not required anywhere else in the codebase.</w:t>
+      </w:r>
+    </w:p>
+    <w:p>
+      <w:pPr>
+        <w:rPr>
+          <w:rFonts w:cstheme="minorHAnsi"/>
+          <w:sz w:val="24"/>
+        </w:rPr>
+      </w:pPr>
+    </w:p>
+    <w:p>
+      <w:pPr>
+        <w:rPr>
+          <w:rFonts w:cstheme="minorHAnsi"/>
+          <w:sz w:val="28"/>
+        </w:rPr>
+      </w:pPr>
+      <w:r>
+        <w:rPr>
+          <w:rFonts w:cstheme="minorHAnsi"/>
+          <w:sz w:val="28"/>
+        </w:rPr>
+        <w:t>[4.5] “linked list” module (</w:t>
+      </w:r>
+      <w:proofErr w:type="spellStart"/>
+      <w:r>
+        <w:rPr>
+          <w:rFonts w:ascii="Consolas" w:hAnsi="Consolas" w:cstheme="minorHAnsi"/>
+          <w:sz w:val="28"/>
+        </w:rPr>
+        <w:t>linked_list.c</w:t>
+      </w:r>
+      <w:proofErr w:type="spellEnd"/>
+      <w:r>
+        <w:rPr>
+          <w:rFonts w:ascii="Consolas" w:hAnsi="Consolas" w:cstheme="minorHAnsi"/>
+          <w:sz w:val="28"/>
+        </w:rPr>
+        <w:t>/.h</w:t>
+      </w:r>
+      <w:r>
+        <w:rPr>
+          <w:rFonts w:cstheme="minorHAnsi"/>
+          <w:sz w:val="28"/>
+        </w:rPr>
+        <w:t>)</w:t>
+      </w:r>
+    </w:p>
+    <w:p>
+      <w:pPr>
+        <w:rPr>
+          <w:rFonts w:cstheme="minorHAnsi"/>
+          <w:sz w:val="24"/>
+        </w:rPr>
+      </w:pPr>
+      <w:r>
+        <w:rPr>
+          <w:rFonts w:cstheme="minorHAnsi"/>
+          <w:sz w:val="24"/>
+        </w:rPr>
+        <w:lastRenderedPageBreak/>
+        <w:t>This module provides an implementation of a generic linked list data structure. It was copied almost exactly from my submission for practical worksheet 7.</w:t>
+      </w:r>
+      <w:r>
+        <w:rPr>
+          <w:rFonts w:cstheme="minorHAnsi"/>
+          <w:sz w:val="24"/>
+        </w:rPr>
+        <w:t xml:space="preserve"> The linked list is required for the storage of the game logs (see section 4.6).</w:t>
+      </w:r>
+    </w:p>
+    <w:p>
+      <w:pPr>
+        <w:rPr>
+          <w:rFonts w:cstheme="minorHAnsi"/>
+          <w:sz w:val="24"/>
+        </w:rPr>
+      </w:pPr>
+      <w:r>
+        <w:rPr>
+          <w:rFonts w:cstheme="minorHAnsi"/>
+          <w:sz w:val="24"/>
+        </w:rPr>
+        <w:t>The implementation in this module is a typical linked list and should be self-explanatory. The only noteworthy point is that care was taken to be unambiguous about how the generic data is handled in the linked list with respect to deallocation.</w:t>
+      </w:r>
+      <w:r>
+        <w:rPr>
+          <w:rFonts w:cstheme="minorHAnsi"/>
+          <w:sz w:val="24"/>
+        </w:rPr>
+        <w:t xml:space="preserve"> I have generally taken the approach that the linked list should not “own” the data that is stored in it – therefore it </w:t>
+      </w:r>
+      <w:r>
+        <w:rPr>
+          <w:rFonts w:cstheme="minorHAnsi"/>
+          <w:sz w:val="24"/>
+        </w:rPr>
+        <w:t>wa</w:t>
+      </w:r>
+      <w:r>
+        <w:rPr>
+          <w:rFonts w:cstheme="minorHAnsi"/>
+          <w:sz w:val="24"/>
+        </w:rPr>
+        <w:t>s important to</w:t>
+      </w:r>
+      <w:r>
+        <w:rPr>
+          <w:rFonts w:cstheme="minorHAnsi"/>
+          <w:sz w:val="24"/>
+        </w:rPr>
+        <w:t xml:space="preserve"> remember that the calling code </w:t>
+      </w:r>
+      <w:r>
+        <w:rPr>
+          <w:rFonts w:cstheme="minorHAnsi"/>
+          <w:i/>
+          <w:sz w:val="24"/>
+        </w:rPr>
+        <w:t>must</w:t>
+      </w:r>
+      <w:r>
+        <w:rPr>
+          <w:rFonts w:cstheme="minorHAnsi"/>
+          <w:sz w:val="24"/>
+        </w:rPr>
+        <w:t xml:space="preserve"> handle the data allocation and deallocation correctly. </w:t>
+      </w:r>
+      <w:r>
+        <w:rPr>
+          <w:rFonts w:cstheme="minorHAnsi"/>
+          <w:sz w:val="24"/>
+        </w:rPr>
+        <w:t>No</w:t>
+      </w:r>
+      <w:r>
+        <w:rPr>
+          <w:rFonts w:cstheme="minorHAnsi"/>
+          <w:sz w:val="24"/>
+        </w:rPr>
+        <w:t xml:space="preserve">ne of the remove methods free the data, except for </w:t>
+      </w:r>
+      <w:proofErr w:type="spellStart"/>
+      <w:proofErr w:type="gramStart"/>
+      <w:r>
+        <w:rPr>
+          <w:rFonts w:ascii="Consolas" w:hAnsi="Consolas" w:cstheme="minorHAnsi"/>
+          <w:sz w:val="24"/>
+        </w:rPr>
+        <w:t>listFreeAndRemoveAll</w:t>
+      </w:r>
+      <w:proofErr w:type="spellEnd"/>
+      <w:r>
+        <w:rPr>
+          <w:rFonts w:ascii="Consolas" w:hAnsi="Consolas" w:cstheme="minorHAnsi"/>
+          <w:sz w:val="24"/>
+        </w:rPr>
+        <w:t>(</w:t>
+      </w:r>
+      <w:proofErr w:type="gramEnd"/>
+      <w:r>
+        <w:rPr>
+          <w:rFonts w:ascii="Consolas" w:hAnsi="Consolas" w:cstheme="minorHAnsi"/>
+          <w:sz w:val="24"/>
+        </w:rPr>
+        <w:t>)</w:t>
+      </w:r>
+      <w:r>
+        <w:rPr>
+          <w:rFonts w:cstheme="minorHAnsi"/>
+          <w:sz w:val="24"/>
+        </w:rPr>
+        <w:t>, which is provided for convenience (and has a verbose name so it is obvious it does free the data).</w:t>
+      </w:r>
+    </w:p>
+    <w:p>
+      <w:pPr>
+        <w:rPr>
+          <w:rFonts w:cstheme="minorHAnsi"/>
+          <w:sz w:val="24"/>
+        </w:rPr>
+      </w:pPr>
+    </w:p>
+    <w:p>
+      <w:pPr>
+        <w:rPr>
+          <w:rFonts w:cstheme="minorHAnsi"/>
+          <w:sz w:val="28"/>
+        </w:rPr>
+      </w:pPr>
+      <w:r>
+        <w:rPr>
+          <w:rFonts w:cstheme="minorHAnsi"/>
+          <w:sz w:val="28"/>
+        </w:rPr>
+        <w:t>[4.6] “logging” module (</w:t>
+      </w:r>
+      <w:proofErr w:type="spellStart"/>
+      <w:r>
+        <w:rPr>
+          <w:rFonts w:ascii="Consolas" w:hAnsi="Consolas" w:cstheme="minorHAnsi"/>
+          <w:sz w:val="28"/>
+        </w:rPr>
+        <w:t>log.c</w:t>
+      </w:r>
+      <w:proofErr w:type="spellEnd"/>
+      <w:r>
+        <w:rPr>
+          <w:rFonts w:ascii="Consolas" w:hAnsi="Consolas" w:cstheme="minorHAnsi"/>
+          <w:sz w:val="28"/>
+        </w:rPr>
+        <w:t>/.h</w:t>
+      </w:r>
+      <w:r>
+        <w:rPr>
+          <w:rFonts w:cstheme="minorHAnsi"/>
+          <w:sz w:val="28"/>
+        </w:rPr>
+        <w:t>)</w:t>
+      </w:r>
+    </w:p>
+    <w:p>
+      <w:pPr>
+        <w:rPr>
+          <w:rFonts w:cstheme="minorHAnsi"/>
+          <w:sz w:val="24"/>
+        </w:rPr>
+      </w:pPr>
+      <w:r>
+        <w:rPr>
+          <w:rFonts w:cstheme="minorHAnsi"/>
+          <w:sz w:val="24"/>
+        </w:rPr>
+        <w:t>Handles</w:t>
+      </w:r>
+      <w:r>
+        <w:rPr>
+          <w:rFonts w:cstheme="minorHAnsi"/>
+          <w:sz w:val="24"/>
+        </w:rPr>
+        <w:t xml:space="preserve"> the logging of game actions</w:t>
+      </w:r>
+      <w:r>
+        <w:rPr>
+          <w:rFonts w:cstheme="minorHAnsi"/>
+          <w:sz w:val="24"/>
+        </w:rPr>
+        <w:t>, and the handling of those logs.</w:t>
+      </w:r>
+    </w:p>
+    <w:p>
+      <w:pPr>
+        <w:rPr>
+          <w:rFonts w:cstheme="minorHAnsi"/>
+          <w:sz w:val="24"/>
+        </w:rPr>
+      </w:pPr>
+      <w:r>
+        <w:rPr>
+          <w:rFonts w:cstheme="minorHAnsi"/>
+          <w:sz w:val="24"/>
+        </w:rPr>
+        <w:t>I have taken the approach that the module is stateful and internally stores and handles the game logs</w:t>
+      </w:r>
+      <w:r>
+        <w:rPr>
+          <w:rFonts w:cstheme="minorHAnsi"/>
+          <w:sz w:val="24"/>
+        </w:rPr>
+        <w:t>.</w:t>
+      </w:r>
+      <w:r>
+        <w:rPr>
+          <w:rFonts w:cstheme="minorHAnsi"/>
+          <w:sz w:val="24"/>
+        </w:rPr>
+        <w:t xml:space="preserve"> </w:t>
+      </w:r>
+      <w:r>
+        <w:rPr>
+          <w:rFonts w:cstheme="minorHAnsi"/>
+          <w:sz w:val="24"/>
+        </w:rPr>
+        <w:t>The</w:t>
+      </w:r>
+      <w:r>
+        <w:rPr>
+          <w:rFonts w:cstheme="minorHAnsi"/>
+          <w:sz w:val="24"/>
+        </w:rPr>
+        <w:t xml:space="preserve">y </w:t>
+      </w:r>
+      <w:r>
+        <w:rPr>
+          <w:rFonts w:cstheme="minorHAnsi"/>
+          <w:sz w:val="24"/>
+        </w:rPr>
+        <w:t>are stored statically, that is, they persist in the logging module for the duration of the program</w:t>
+      </w:r>
+      <w:r>
+        <w:rPr>
+          <w:rFonts w:cstheme="minorHAnsi"/>
+          <w:sz w:val="24"/>
+        </w:rPr>
+        <w:t xml:space="preserve"> instance</w:t>
+      </w:r>
+      <w:r>
+        <w:rPr>
+          <w:rFonts w:cstheme="minorHAnsi"/>
+          <w:sz w:val="24"/>
+        </w:rPr>
+        <w:t xml:space="preserve">. </w:t>
+      </w:r>
+      <w:r>
+        <w:rPr>
+          <w:rFonts w:cstheme="minorHAnsi"/>
+          <w:sz w:val="24"/>
+        </w:rPr>
+        <w:t xml:space="preserve">A purposely limited public interface is exposed which provides simplified, high-level </w:t>
+      </w:r>
+      <w:r>
+        <w:rPr>
+          <w:rFonts w:cstheme="minorHAnsi"/>
+          <w:sz w:val="24"/>
+        </w:rPr>
+        <w:t>operations.</w:t>
+      </w:r>
+      <w:r>
+        <w:rPr>
+          <w:rFonts w:cstheme="minorHAnsi"/>
+          <w:sz w:val="24"/>
+        </w:rPr>
+        <w:br/>
+      </w:r>
+      <w:r>
+        <w:rPr>
+          <w:rFonts w:cstheme="minorHAnsi"/>
+          <w:sz w:val="24"/>
+        </w:rPr>
+        <w:t xml:space="preserve">Perhaps this is not the best </w:t>
+      </w:r>
+      <w:r>
+        <w:rPr>
+          <w:rFonts w:cstheme="minorHAnsi"/>
+          <w:sz w:val="24"/>
+        </w:rPr>
+        <w:t xml:space="preserve">approach for a larger and more complex application, but in this </w:t>
+      </w:r>
+      <w:proofErr w:type="gramStart"/>
+      <w:r>
+        <w:rPr>
+          <w:rFonts w:cstheme="minorHAnsi"/>
+          <w:sz w:val="24"/>
+        </w:rPr>
+        <w:t>case</w:t>
+      </w:r>
+      <w:proofErr w:type="gramEnd"/>
+      <w:r>
+        <w:rPr>
+          <w:rFonts w:cstheme="minorHAnsi"/>
+          <w:sz w:val="24"/>
+        </w:rPr>
+        <w:t xml:space="preserve"> it simplifies the usage significantly. Additionally, making the log representation private to this module reduces the chance of bugs, </w:t>
+      </w:r>
+      <w:r>
+        <w:rPr>
+          <w:rFonts w:cstheme="minorHAnsi"/>
+          <w:sz w:val="24"/>
+        </w:rPr>
+        <w:t>particularly</w:t>
+      </w:r>
+      <w:r>
+        <w:rPr>
+          <w:rFonts w:cstheme="minorHAnsi"/>
+          <w:sz w:val="24"/>
+        </w:rPr>
+        <w:t xml:space="preserve"> since the logging process involves a considerable amount of dynamic memory allocation.</w:t>
+      </w:r>
+    </w:p>
+    <w:p>
+      <w:pPr>
+        <w:rPr>
+          <w:rFonts w:cstheme="minorHAnsi"/>
+          <w:sz w:val="24"/>
+        </w:rPr>
+      </w:pPr>
+      <w:r>
+        <w:rPr>
+          <w:rFonts w:cstheme="minorHAnsi"/>
+          <w:sz w:val="24"/>
+        </w:rPr>
+        <w:t xml:space="preserve">The game logs are stored in a linked list of </w:t>
+      </w:r>
+      <w:proofErr w:type="spellStart"/>
+      <w:r>
+        <w:rPr>
+          <w:rFonts w:ascii="Consolas" w:hAnsi="Consolas" w:cstheme="minorHAnsi"/>
+          <w:sz w:val="24"/>
+        </w:rPr>
+        <w:t>GameLog</w:t>
+      </w:r>
+      <w:proofErr w:type="spellEnd"/>
+      <w:r>
+        <w:rPr>
+          <w:rFonts w:cstheme="minorHAnsi"/>
+          <w:sz w:val="24"/>
+        </w:rPr>
+        <w:t xml:space="preserve"> </w:t>
+      </w:r>
+      <w:r>
+        <w:rPr>
+          <w:rFonts w:cstheme="minorHAnsi"/>
+          <w:sz w:val="24"/>
+        </w:rPr>
+        <w:t>object</w:t>
+      </w:r>
+      <w:r>
+        <w:rPr>
+          <w:rFonts w:cstheme="minorHAnsi"/>
+          <w:sz w:val="24"/>
+        </w:rPr>
+        <w:t>s</w:t>
+      </w:r>
+      <w:r>
+        <w:rPr>
+          <w:rFonts w:cstheme="minorHAnsi"/>
+          <w:sz w:val="24"/>
+        </w:rPr>
+        <w:t xml:space="preserve">, inside each there is a linked list of </w:t>
+      </w:r>
+      <w:proofErr w:type="spellStart"/>
+      <w:r>
+        <w:rPr>
+          <w:rFonts w:ascii="Consolas" w:hAnsi="Consolas" w:cstheme="minorHAnsi"/>
+          <w:sz w:val="24"/>
+        </w:rPr>
+        <w:t>PlayerTurn</w:t>
+      </w:r>
+      <w:proofErr w:type="spellEnd"/>
+      <w:r>
+        <w:rPr>
+          <w:rFonts w:cstheme="minorHAnsi"/>
+          <w:sz w:val="24"/>
+        </w:rPr>
+        <w:t xml:space="preserve"> </w:t>
+      </w:r>
+      <w:r>
+        <w:rPr>
+          <w:rFonts w:cstheme="minorHAnsi"/>
+          <w:sz w:val="24"/>
+        </w:rPr>
+        <w:t>object</w:t>
+      </w:r>
+      <w:r>
+        <w:rPr>
+          <w:rFonts w:cstheme="minorHAnsi"/>
+          <w:sz w:val="24"/>
+        </w:rPr>
+        <w:t>s</w:t>
+      </w:r>
+      <w:r>
+        <w:rPr>
+          <w:rFonts w:cstheme="minorHAnsi"/>
+          <w:sz w:val="24"/>
+        </w:rPr>
+        <w:t>. Using arrays was not an option, since it cannot be known in advance how many games will be played and logged, nor how many turns a game will last for.</w:t>
+      </w:r>
+      <w:r>
+        <w:rPr>
+          <w:rFonts w:cstheme="minorHAnsi"/>
+          <w:sz w:val="24"/>
+        </w:rPr>
+        <w:br/>
+      </w:r>
+      <w:r>
+        <w:rPr>
+          <w:rFonts w:cstheme="minorHAnsi"/>
+          <w:sz w:val="24"/>
+        </w:rPr>
+        <w:t xml:space="preserve">(Arrays </w:t>
+      </w:r>
+      <w:r>
+        <w:rPr>
+          <w:rFonts w:cstheme="minorHAnsi"/>
+          <w:i/>
+          <w:sz w:val="24"/>
+        </w:rPr>
+        <w:t>could</w:t>
+      </w:r>
+      <w:r>
+        <w:rPr>
+          <w:rFonts w:cstheme="minorHAnsi"/>
+          <w:sz w:val="24"/>
+        </w:rPr>
+        <w:t xml:space="preserve"> be used if we allocated</w:t>
+      </w:r>
+      <w:r>
+        <w:rPr>
+          <w:rFonts w:cstheme="minorHAnsi"/>
+          <w:sz w:val="24"/>
+        </w:rPr>
+        <w:t xml:space="preserve"> them</w:t>
+      </w:r>
+      <w:r>
+        <w:rPr>
+          <w:rFonts w:cstheme="minorHAnsi"/>
+          <w:sz w:val="24"/>
+        </w:rPr>
+        <w:t xml:space="preserve"> large enough and hoped that in typical usage they would not be filled. </w:t>
+      </w:r>
+      <w:r>
+        <w:rPr>
+          <w:rFonts w:cstheme="minorHAnsi"/>
+          <w:sz w:val="24"/>
+        </w:rPr>
+        <w:t>There is a limit on the number of turns per game for a given board size</w:t>
+      </w:r>
+      <w:r>
+        <w:rPr>
+          <w:rFonts w:cstheme="minorHAnsi"/>
+          <w:sz w:val="24"/>
+        </w:rPr>
+        <w:t xml:space="preserve">, and we could </w:t>
+      </w:r>
+      <w:r>
+        <w:rPr>
+          <w:rFonts w:cstheme="minorHAnsi"/>
+          <w:sz w:val="24"/>
+        </w:rPr>
+        <w:t xml:space="preserve">probably get away with </w:t>
+      </w:r>
+      <w:r>
+        <w:rPr>
+          <w:rFonts w:cstheme="minorHAnsi"/>
+          <w:sz w:val="24"/>
+        </w:rPr>
+        <w:t>assum</w:t>
+      </w:r>
+      <w:r>
+        <w:rPr>
+          <w:rFonts w:cstheme="minorHAnsi"/>
+          <w:sz w:val="24"/>
+        </w:rPr>
+        <w:t>ing</w:t>
+      </w:r>
+      <w:r>
+        <w:rPr>
+          <w:rFonts w:cstheme="minorHAnsi"/>
+          <w:sz w:val="24"/>
+        </w:rPr>
+        <w:t xml:space="preserve"> the user would not play, for example, 1000 games in a session</w:t>
+      </w:r>
+      <w:r>
+        <w:rPr>
+          <w:rFonts w:cstheme="minorHAnsi"/>
+          <w:sz w:val="24"/>
+        </w:rPr>
+        <w:t>.</w:t>
+      </w:r>
+      <w:r>
+        <w:rPr>
+          <w:rFonts w:cstheme="minorHAnsi"/>
+          <w:sz w:val="24"/>
+        </w:rPr>
+        <w:t xml:space="preserve"> However, this would waste a lot of memory</w:t>
+      </w:r>
+      <w:r>
+        <w:rPr>
+          <w:rFonts w:cstheme="minorHAnsi"/>
+          <w:sz w:val="24"/>
+        </w:rPr>
+        <w:t xml:space="preserve"> and the assignment specification requires the use of linked lists.</w:t>
+      </w:r>
+      <w:r>
+        <w:rPr>
+          <w:rFonts w:cstheme="minorHAnsi"/>
+          <w:sz w:val="24"/>
+        </w:rPr>
+        <w:t>)</w:t>
+      </w:r>
+    </w:p>
+    <w:p>
+      <w:pPr>
+        <w:rPr>
+          <w:rFonts w:cstheme="minorHAnsi"/>
+          <w:sz w:val="24"/>
+        </w:rPr>
+      </w:pPr>
+      <w:r>
+        <w:rPr>
+          <w:rFonts w:cstheme="minorHAnsi"/>
+          <w:sz w:val="24"/>
+        </w:rPr>
+        <w:t xml:space="preserve">The module provides the </w:t>
+      </w:r>
+      <w:proofErr w:type="spellStart"/>
+      <w:proofErr w:type="gramStart"/>
+      <w:r>
+        <w:rPr>
+          <w:rFonts w:ascii="Consolas" w:hAnsi="Consolas" w:cstheme="minorHAnsi"/>
+          <w:sz w:val="24"/>
+        </w:rPr>
+        <w:t>writeGameLogs</w:t>
+      </w:r>
+      <w:proofErr w:type="spellEnd"/>
+      <w:r>
+        <w:rPr>
+          <w:rFonts w:ascii="Consolas" w:hAnsi="Consolas" w:cstheme="minorHAnsi"/>
+          <w:sz w:val="24"/>
+        </w:rPr>
+        <w:t>(</w:t>
+      </w:r>
+      <w:proofErr w:type="gramEnd"/>
+      <w:r>
+        <w:rPr>
+          <w:rFonts w:ascii="Consolas" w:hAnsi="Consolas" w:cstheme="minorHAnsi"/>
+          <w:sz w:val="24"/>
+        </w:rPr>
+        <w:t>)</w:t>
+      </w:r>
+      <w:r>
+        <w:rPr>
+          <w:rFonts w:cstheme="minorHAnsi"/>
+          <w:sz w:val="24"/>
+        </w:rPr>
+        <w:t xml:space="preserve"> function to write the logs in textual form to a stream.</w:t>
+      </w:r>
+      <w:r>
+        <w:rPr>
+          <w:rFonts w:cstheme="minorHAnsi"/>
+          <w:sz w:val="24"/>
+        </w:rPr>
+        <w:t xml:space="preserve"> This function simply traverses the game logs using the linked list’s traversal function, which calls back a function for each </w:t>
+      </w:r>
+      <w:proofErr w:type="spellStart"/>
+      <w:r>
+        <w:rPr>
+          <w:rFonts w:ascii="Consolas" w:hAnsi="Consolas" w:cstheme="minorHAnsi"/>
+          <w:sz w:val="24"/>
+        </w:rPr>
+        <w:t>GameLog</w:t>
+      </w:r>
+      <w:proofErr w:type="spellEnd"/>
+      <w:r>
+        <w:rPr>
+          <w:rFonts w:cstheme="minorHAnsi"/>
+          <w:sz w:val="24"/>
+        </w:rPr>
+        <w:t xml:space="preserve"> object, </w:t>
+      </w:r>
+      <w:r>
+        <w:rPr>
+          <w:rFonts w:cstheme="minorHAnsi"/>
+          <w:sz w:val="24"/>
+        </w:rPr>
+        <w:t xml:space="preserve">inside which the linked list of </w:t>
+      </w:r>
+      <w:proofErr w:type="spellStart"/>
+      <w:r>
+        <w:rPr>
+          <w:rFonts w:ascii="Consolas" w:hAnsi="Consolas" w:cstheme="minorHAnsi"/>
+          <w:sz w:val="24"/>
+        </w:rPr>
+        <w:t>PlayerTurn</w:t>
+      </w:r>
+      <w:proofErr w:type="spellEnd"/>
+      <w:r>
+        <w:rPr>
+          <w:rFonts w:cstheme="minorHAnsi"/>
+          <w:sz w:val="24"/>
+        </w:rPr>
+        <w:t xml:space="preserve"> objects is similarly traversed and rendered.</w:t>
+      </w:r>
+      <w:r>
+        <w:rPr>
+          <w:rFonts w:cstheme="minorHAnsi"/>
+          <w:sz w:val="24"/>
+        </w:rPr>
+        <w:br/>
+      </w:r>
+      <w:r>
+        <w:rPr>
+          <w:rFonts w:cstheme="minorHAnsi"/>
+          <w:sz w:val="24"/>
+        </w:rPr>
+        <w:t xml:space="preserve">Since the </w:t>
+      </w:r>
+      <w:proofErr w:type="spellStart"/>
+      <w:r>
+        <w:rPr>
+          <w:rFonts w:ascii="Consolas" w:hAnsi="Consolas" w:cstheme="minorHAnsi"/>
+          <w:sz w:val="24"/>
+        </w:rPr>
+        <w:t>writeGameLogs</w:t>
+      </w:r>
+      <w:proofErr w:type="spellEnd"/>
+      <w:r>
+        <w:rPr>
+          <w:rFonts w:ascii="Consolas" w:hAnsi="Consolas" w:cstheme="minorHAnsi"/>
+          <w:sz w:val="24"/>
+        </w:rPr>
+        <w:t>()</w:t>
+      </w:r>
+      <w:r>
+        <w:rPr>
+          <w:rFonts w:cstheme="minorHAnsi"/>
+          <w:sz w:val="24"/>
+        </w:rPr>
+        <w:t xml:space="preserve"> function accepts any stream</w:t>
+      </w:r>
+      <w:r>
+        <w:rPr>
+          <w:rFonts w:cstheme="minorHAnsi"/>
+          <w:sz w:val="24"/>
+        </w:rPr>
+        <w:t>, it may be used to render the game logs to standard output or to file.</w:t>
+      </w:r>
+    </w:p>
+    <w:p>
+      <w:pPr>
+        <w:rPr>
+          <w:rFonts w:cstheme="minorHAnsi"/>
+          <w:sz w:val="24"/>
+        </w:rPr>
+      </w:pPr>
+      <w:r>
+        <w:rPr>
+          <w:rFonts w:cstheme="minorHAnsi"/>
+          <w:sz w:val="24"/>
+        </w:rPr>
+        <w:t>The assignment specification wishes for me to discuss complications that arose while implementing the logging functionality. However, the process was mostly straightforward and unexceptional.</w:t>
+      </w:r>
+    </w:p>
+    <w:p>
+      <w:pPr>
+        <w:rPr>
+          <w:rFonts w:cstheme="minorHAnsi"/>
+          <w:sz w:val="24"/>
+        </w:rPr>
+      </w:pPr>
+    </w:p>
+    <w:p>
+      <w:pPr>
+        <w:rPr>
+          <w:rFonts w:cstheme="minorHAnsi"/>
+          <w:sz w:val="28"/>
+        </w:rPr>
+      </w:pPr>
+      <w:r>
+        <w:rPr>
+          <w:rFonts w:cstheme="minorHAnsi"/>
+          <w:sz w:val="28"/>
+        </w:rPr>
+        <w:t>[4.7] “settings” module (</w:t>
+      </w:r>
+      <w:proofErr w:type="spellStart"/>
+      <w:r>
+        <w:rPr>
+          <w:rFonts w:ascii="Consolas" w:hAnsi="Consolas" w:cstheme="minorHAnsi"/>
+          <w:sz w:val="28"/>
+        </w:rPr>
+        <w:t>settings.c</w:t>
+      </w:r>
+      <w:proofErr w:type="spellEnd"/>
+      <w:r>
+        <w:rPr>
+          <w:rFonts w:ascii="Consolas" w:hAnsi="Consolas" w:cstheme="minorHAnsi"/>
+          <w:sz w:val="28"/>
+        </w:rPr>
+        <w:t>/.h</w:t>
+      </w:r>
+      <w:r>
+        <w:rPr>
+          <w:rFonts w:cstheme="minorHAnsi"/>
+          <w:sz w:val="28"/>
+        </w:rPr>
+        <w:t>)</w:t>
+      </w:r>
+    </w:p>
+    <w:p>
+      <w:pPr>
+        <w:rPr>
+          <w:rFonts w:cstheme="minorHAnsi"/>
+          <w:sz w:val="24"/>
+        </w:rPr>
+      </w:pPr>
+      <w:r>
+        <w:rPr>
+          <w:rFonts w:cstheme="minorHAnsi"/>
+          <w:sz w:val="24"/>
+        </w:rPr>
+        <w:t>H</w:t>
+      </w:r>
+      <w:r>
+        <w:rPr>
+          <w:rFonts w:cstheme="minorHAnsi"/>
+          <w:sz w:val="24"/>
+        </w:rPr>
+        <w:t>andles</w:t>
+      </w:r>
+      <w:r>
+        <w:rPr>
+          <w:rFonts w:cstheme="minorHAnsi"/>
+          <w:sz w:val="24"/>
+        </w:rPr>
+        <w:t xml:space="preserve"> reading, validating, and other handling of the application settings.</w:t>
+      </w:r>
+    </w:p>
+    <w:p>
+      <w:pPr>
+        <w:rPr>
+          <w:rFonts w:cstheme="minorHAnsi"/>
+          <w:sz w:val="24"/>
+        </w:rPr>
+      </w:pPr>
+      <w:r>
+        <w:rPr>
+          <w:rFonts w:cstheme="minorHAnsi"/>
+          <w:sz w:val="24"/>
+        </w:rPr>
+        <w:t xml:space="preserve">Settings are stored in the </w:t>
+      </w:r>
+      <w:r>
+        <w:rPr>
+          <w:rFonts w:ascii="Consolas" w:hAnsi="Consolas" w:cstheme="minorHAnsi"/>
+          <w:sz w:val="24"/>
+        </w:rPr>
+        <w:t>Settings</w:t>
+      </w:r>
+      <w:r>
+        <w:rPr>
+          <w:rFonts w:cstheme="minorHAnsi"/>
+          <w:sz w:val="24"/>
+        </w:rPr>
+        <w:t xml:space="preserve"> structure.</w:t>
+      </w:r>
+      <w:r>
+        <w:rPr>
+          <w:rFonts w:cstheme="minorHAnsi"/>
+          <w:sz w:val="24"/>
+        </w:rPr>
+        <w:br/>
+      </w:r>
+      <w:r>
+        <w:rPr>
+          <w:rFonts w:cstheme="minorHAnsi"/>
+          <w:sz w:val="24"/>
+        </w:rPr>
+        <w:t xml:space="preserve">The </w:t>
+      </w:r>
+      <w:proofErr w:type="spellStart"/>
+      <w:proofErr w:type="gramStart"/>
+      <w:r>
+        <w:rPr>
+          <w:rFonts w:ascii="Consolas" w:hAnsi="Consolas" w:cstheme="minorHAnsi"/>
+          <w:sz w:val="24"/>
+        </w:rPr>
+        <w:t>readSettings</w:t>
+      </w:r>
+      <w:proofErr w:type="spellEnd"/>
+      <w:r>
+        <w:rPr>
+          <w:rFonts w:ascii="Consolas" w:hAnsi="Consolas" w:cstheme="minorHAnsi"/>
+          <w:sz w:val="24"/>
+        </w:rPr>
+        <w:t>(</w:t>
+      </w:r>
+      <w:proofErr w:type="gramEnd"/>
+      <w:r>
+        <w:rPr>
+          <w:rFonts w:ascii="Consolas" w:hAnsi="Consolas" w:cstheme="minorHAnsi"/>
+          <w:sz w:val="24"/>
+        </w:rPr>
+        <w:t>)</w:t>
+      </w:r>
+      <w:r>
+        <w:rPr>
+          <w:rFonts w:cstheme="minorHAnsi"/>
+          <w:sz w:val="24"/>
+        </w:rPr>
+        <w:t xml:space="preserve"> function reads settings from a file (with large amounts of error checking and handling, of course).</w:t>
+      </w:r>
+      <w:r>
+        <w:rPr>
+          <w:rFonts w:cstheme="minorHAnsi"/>
+          <w:sz w:val="24"/>
+        </w:rPr>
+        <w:br/>
+        <w:t xml:space="preserve">The </w:t>
+      </w:r>
+      <w:proofErr w:type="spellStart"/>
+      <w:r>
+        <w:rPr>
+          <w:rFonts w:ascii="Consolas" w:hAnsi="Consolas" w:cstheme="minorHAnsi"/>
+          <w:sz w:val="24"/>
+        </w:rPr>
+        <w:t>writeSettings</w:t>
+      </w:r>
+      <w:proofErr w:type="spellEnd"/>
+      <w:r>
+        <w:rPr>
+          <w:rFonts w:ascii="Consolas" w:hAnsi="Consolas" w:cstheme="minorHAnsi"/>
+          <w:sz w:val="24"/>
+        </w:rPr>
+        <w:t>()</w:t>
+      </w:r>
+      <w:r>
+        <w:rPr>
+          <w:rFonts w:cstheme="minorHAnsi"/>
+          <w:sz w:val="24"/>
+        </w:rPr>
+        <w:t xml:space="preserve"> function renders settings to a stream in textual form.</w:t>
+      </w:r>
+    </w:p>
+    <w:p>
+      <w:pPr>
+        <w:rPr>
+          <w:rFonts w:cstheme="minorHAnsi"/>
+          <w:sz w:val="24"/>
+        </w:rPr>
+      </w:pPr>
+      <w:r>
+        <w:rPr>
+          <w:rFonts w:cstheme="minorHAnsi"/>
+          <w:sz w:val="24"/>
+        </w:rPr>
+        <w:t>The only noteworthy thing in this module is the settings validation functions, of which there are four. The reason there are so many is that each individual setting must be able to be validated separately for the “Edit settings” main menu option, as well as validated all together. The combinations of error states, warnings, and the requirement that messages are displayed to the user, unfortunately, in C, necessitated multiple functions for such a “simple” task.</w:t>
+      </w:r>
+    </w:p>
+    <w:p>
+      <w:pPr>
+        <w:rPr>
+          <w:rFonts w:cstheme="minorHAnsi"/>
+          <w:sz w:val="24"/>
+        </w:rPr>
+      </w:pPr>
+    </w:p>
+    <w:p>
+      <w:pPr>
+        <w:rPr>
+          <w:rFonts w:cstheme="minorHAnsi"/>
+          <w:sz w:val="24"/>
+        </w:rPr>
+      </w:pPr>
+    </w:p>
+    <w:p>
+      <w:pPr>
+        <w:rPr>
+          <w:rFonts w:cstheme="minorHAnsi"/>
+          <w:sz w:val="32"/>
+        </w:rPr>
+      </w:pPr>
+      <w:r>
+        <w:rPr>
+          <w:rFonts w:cstheme="minorHAnsi"/>
+          <w:sz w:val="32"/>
+        </w:rPr>
+        <w:t>[5] Unit tests</w:t>
+      </w:r>
+    </w:p>
+    <w:p>
+      <w:pPr>
+        <w:rPr>
+          <w:rFonts w:cstheme="minorHAnsi"/>
+          <w:sz w:val="24"/>
+        </w:rPr>
+      </w:pPr>
+      <w:r>
+        <w:rPr>
+          <w:rFonts w:cstheme="minorHAnsi"/>
+          <w:sz w:val="24"/>
+        </w:rPr>
+        <w:t>The project includes a suite of unit tests for the main application’s code.</w:t>
+      </w:r>
+      <w:r>
+        <w:rPr>
+          <w:rFonts w:cstheme="minorHAnsi"/>
+          <w:sz w:val="24"/>
+        </w:rPr>
+        <w:t xml:space="preserve"> </w:t>
+      </w:r>
+      <w:r>
+        <w:rPr>
+          <w:rFonts w:cstheme="minorHAnsi"/>
+          <w:sz w:val="24"/>
+        </w:rPr>
+        <w:t xml:space="preserve">Each </w:t>
+      </w:r>
+      <w:r>
+        <w:rPr>
+          <w:rFonts w:cstheme="minorHAnsi"/>
+          <w:sz w:val="24"/>
+        </w:rPr>
+        <w:t>module in the main application has its own unit test module</w:t>
+      </w:r>
+      <w:r>
+        <w:rPr>
+          <w:rFonts w:cstheme="minorHAnsi"/>
+          <w:sz w:val="24"/>
+        </w:rPr>
+        <w:t>, except for the main module (tested manually) and the “interface” module (also tested manually).</w:t>
+      </w:r>
+      <w:r>
+        <w:rPr>
+          <w:rFonts w:cstheme="minorHAnsi"/>
+          <w:sz w:val="24"/>
+        </w:rPr>
+        <w:t xml:space="preserve"> Each public function in a module is tested.</w:t>
+      </w:r>
+    </w:p>
+    <w:p>
+      <w:pPr>
+        <w:rPr>
+          <w:rFonts w:cstheme="minorHAnsi"/>
+          <w:sz w:val="24"/>
+        </w:rPr>
+      </w:pPr>
+      <w:r>
+        <w:rPr>
+          <w:rFonts w:cstheme="minorHAnsi"/>
+          <w:sz w:val="24"/>
+        </w:rPr>
+        <w:t>To ensure maximum test</w:t>
+      </w:r>
+      <w:r>
+        <w:rPr>
+          <w:rFonts w:cstheme="minorHAnsi"/>
+          <w:sz w:val="24"/>
+        </w:rPr>
+        <w:t xml:space="preserve"> coverage, it’s recommended to run the unit test executable with a utility such as </w:t>
+      </w:r>
+      <w:proofErr w:type="spellStart"/>
+      <w:r>
+        <w:rPr>
+          <w:rFonts w:cstheme="minorHAnsi"/>
+          <w:sz w:val="24"/>
+        </w:rPr>
+        <w:t>Valgrind</w:t>
+      </w:r>
+      <w:proofErr w:type="spellEnd"/>
+      <w:r>
+        <w:rPr>
+          <w:rFonts w:cstheme="minorHAnsi"/>
+          <w:sz w:val="24"/>
+        </w:rPr>
+        <w:t>.</w:t>
+      </w:r>
+    </w:p>
+    <w:p>
+      <w:pPr>
+        <w:rPr>
+          <w:rFonts w:cstheme="minorHAnsi"/>
+          <w:sz w:val="24"/>
+        </w:rPr>
+      </w:pPr>
+      <w:r>
+        <w:rPr>
+          <w:rFonts w:cstheme="minorHAnsi"/>
+          <w:sz w:val="24"/>
+        </w:rPr>
+        <w:t>The source code f</w:t>
+      </w:r>
+      <w:r>
+        <w:rPr>
+          <w:rFonts w:cstheme="minorHAnsi"/>
+          <w:sz w:val="24"/>
+        </w:rPr>
+        <w:t>iles referenced</w:t>
+      </w:r>
+      <w:r>
+        <w:rPr>
+          <w:rFonts w:cstheme="minorHAnsi"/>
+          <w:sz w:val="24"/>
+        </w:rPr>
+        <w:t xml:space="preserve"> here </w:t>
+      </w:r>
+      <w:proofErr w:type="gramStart"/>
+      <w:r>
+        <w:rPr>
+          <w:rFonts w:cstheme="minorHAnsi"/>
+          <w:sz w:val="24"/>
+        </w:rPr>
+        <w:t>are located in</w:t>
+      </w:r>
+      <w:proofErr w:type="gramEnd"/>
+      <w:r>
+        <w:rPr>
+          <w:rFonts w:cstheme="minorHAnsi"/>
+          <w:sz w:val="24"/>
+        </w:rPr>
+        <w:t xml:space="preserve"> the </w:t>
+      </w:r>
+      <w:proofErr w:type="spellStart"/>
+      <w:r>
+        <w:rPr>
+          <w:rFonts w:ascii="Consolas" w:hAnsi="Consolas" w:cstheme="minorHAnsi"/>
+          <w:sz w:val="24"/>
+        </w:rPr>
+        <w:t>src</w:t>
+      </w:r>
+      <w:proofErr w:type="spellEnd"/>
+      <w:r>
+        <w:rPr>
+          <w:rFonts w:ascii="Consolas" w:hAnsi="Consolas" w:cstheme="minorHAnsi"/>
+          <w:sz w:val="24"/>
+        </w:rPr>
+        <w:t>/tests</w:t>
+      </w:r>
+      <w:r>
+        <w:rPr>
+          <w:rFonts w:cstheme="minorHAnsi"/>
+          <w:sz w:val="24"/>
+        </w:rPr>
+        <w:t xml:space="preserve"> directory.</w:t>
+      </w:r>
+    </w:p>
+    <w:p>
+      <w:pPr>
+        <w:rPr>
+          <w:rFonts w:cstheme="minorHAnsi"/>
+          <w:sz w:val="24"/>
+        </w:rPr>
+      </w:pPr>
+    </w:p>
+    <w:p>
+      <w:pPr>
+        <w:rPr>
+          <w:rFonts w:cstheme="minorHAnsi"/>
+          <w:sz w:val="28"/>
+        </w:rPr>
+      </w:pPr>
+      <w:r>
+        <w:rPr>
+          <w:rFonts w:cstheme="minorHAnsi"/>
+          <w:sz w:val="28"/>
+        </w:rPr>
+        <w:t>[5.1] Test main module</w:t>
+      </w:r>
+      <w:r>
+        <w:rPr>
+          <w:rFonts w:cstheme="minorHAnsi"/>
+          <w:sz w:val="28"/>
         </w:rPr>
         <w:t xml:space="preserve"> (</w:t>
       </w:r>
-      <w:r>
-        <w:rPr>
-          <w:rFonts w:cstheme="minorHAnsi"/>
-          <w:sz w:val="24"/>
-        </w:rPr>
-        <w:t xml:space="preserve">just the test code itself, </w:t>
-      </w:r>
-      <w:r>
-        <w:rPr>
-          <w:rFonts w:cstheme="minorHAnsi"/>
-          <w:sz w:val="24"/>
-        </w:rPr>
-        <w:t>not the units being tested)</w:t>
-      </w:r>
-      <w:r>
-        <w:rPr>
-          <w:rFonts w:cstheme="minorHAnsi"/>
-          <w:sz w:val="24"/>
-        </w:rPr>
-        <w:t xml:space="preserve"> when they are built by Make. All files in here are temporary and can safely be deleted.</w:t>
-      </w:r>
-    </w:p>
-    <w:p>
-      <w:pPr>
-        <w:rPr>
-          <w:rFonts w:cstheme="minorHAnsi"/>
-          <w:sz w:val="24"/>
-        </w:rPr>
-      </w:pPr>
-    </w:p>
-    <w:p>
-      <w:pPr>
-        <w:rPr>
-          <w:rFonts w:cstheme="minorHAnsi"/>
-          <w:sz w:val="28"/>
-        </w:rPr>
-      </w:pPr>
+      <w:proofErr w:type="spellStart"/>
+      <w:r>
+        <w:rPr>
+          <w:rFonts w:ascii="Consolas" w:hAnsi="Consolas" w:cstheme="minorHAnsi"/>
+          <w:sz w:val="28"/>
+        </w:rPr>
+        <w:t>main.c</w:t>
+      </w:r>
+      <w:proofErr w:type="spellEnd"/>
+      <w:r>
+        <w:rPr>
+          <w:rFonts w:ascii="Consolas" w:hAnsi="Consolas" w:cstheme="minorHAnsi"/>
+          <w:sz w:val="28"/>
+        </w:rPr>
+        <w:t>/.h</w:t>
+      </w:r>
+      <w:r>
+        <w:rPr>
+          <w:rFonts w:cstheme="minorHAnsi"/>
+          <w:sz w:val="28"/>
+        </w:rPr>
+        <w:t>)</w:t>
+      </w:r>
+    </w:p>
+    <w:p>
+      <w:pPr>
+        <w:rPr>
+          <w:rFonts w:cstheme="minorHAnsi"/>
+          <w:sz w:val="24"/>
+        </w:rPr>
+      </w:pPr>
+      <w:r>
+        <w:rPr>
+          <w:rFonts w:cstheme="minorHAnsi"/>
+          <w:sz w:val="24"/>
+        </w:rPr>
+        <w:t>This is the entry point of the unit tests.</w:t>
+      </w:r>
+      <w:r>
+        <w:rPr>
+          <w:rFonts w:cstheme="minorHAnsi"/>
+          <w:sz w:val="24"/>
+        </w:rPr>
+        <w:t xml:space="preserve"> Its only purpose is to invoke each unit test module to allow them to run their tests.</w:t>
+      </w:r>
+    </w:p>
+    <w:p>
+      <w:pPr>
+        <w:rPr>
+          <w:rFonts w:cstheme="minorHAnsi"/>
+          <w:sz w:val="24"/>
+        </w:rPr>
+      </w:pPr>
+    </w:p>
+    <w:p>
+      <w:pPr>
+        <w:rPr>
+          <w:rFonts w:cstheme="minorHAnsi"/>
+          <w:sz w:val="28"/>
+        </w:rPr>
+      </w:pPr>
+      <w:r>
+        <w:rPr>
+          <w:rFonts w:cstheme="minorHAnsi"/>
+          <w:sz w:val="28"/>
+        </w:rPr>
+        <w:t>[5.2] “test common” module (</w:t>
+      </w:r>
+      <w:proofErr w:type="spellStart"/>
+      <w:r>
+        <w:rPr>
+          <w:rFonts w:ascii="Consolas" w:hAnsi="Consolas" w:cstheme="minorHAnsi"/>
+          <w:sz w:val="28"/>
+        </w:rPr>
+        <w:t>common.c</w:t>
+      </w:r>
+      <w:proofErr w:type="spellEnd"/>
+      <w:r>
+        <w:rPr>
+          <w:rFonts w:ascii="Consolas" w:hAnsi="Consolas" w:cstheme="minorHAnsi"/>
+          <w:sz w:val="28"/>
+        </w:rPr>
+        <w:t>/.h</w:t>
+      </w:r>
+      <w:r>
+        <w:rPr>
+          <w:rFonts w:cstheme="minorHAnsi"/>
+          <w:sz w:val="28"/>
+        </w:rPr>
+        <w:t>)</w:t>
+      </w:r>
+    </w:p>
+    <w:p>
+      <w:pPr>
+        <w:rPr>
+          <w:rFonts w:cstheme="minorHAnsi"/>
+          <w:sz w:val="24"/>
+        </w:rPr>
+      </w:pPr>
+      <w:r>
+        <w:rPr>
+          <w:rFonts w:cstheme="minorHAnsi"/>
+          <w:sz w:val="24"/>
+        </w:rPr>
+        <w:t>Contains general utilities for the unit tests.</w:t>
+      </w:r>
+      <w:r>
+        <w:rPr>
+          <w:rFonts w:cstheme="minorHAnsi"/>
+          <w:sz w:val="24"/>
+        </w:rPr>
+        <w:t xml:space="preserve"> </w:t>
+      </w:r>
+      <w:r>
+        <w:rPr>
+          <w:rFonts w:cstheme="minorHAnsi"/>
+          <w:sz w:val="24"/>
+        </w:rPr>
+        <w:t>The purpose of its contents is straightforward and are sufficiently explained in the in-code documentation.</w:t>
+      </w:r>
+    </w:p>
+    <w:p>
+      <w:pPr>
+        <w:rPr>
+          <w:rFonts w:cstheme="minorHAnsi"/>
+          <w:sz w:val="24"/>
+        </w:rPr>
+      </w:pPr>
+    </w:p>
+    <w:p>
+      <w:pPr>
+        <w:rPr>
+          <w:rFonts w:cstheme="minorHAnsi"/>
+          <w:sz w:val="28"/>
+        </w:rPr>
+      </w:pPr>
+      <w:r>
+        <w:rPr>
+          <w:rFonts w:cstheme="minorHAnsi"/>
+          <w:sz w:val="28"/>
+        </w:rPr>
+        <w:t>[5.</w:t>
+      </w:r>
+      <w:r>
+        <w:rPr>
+          <w:rFonts w:cstheme="minorHAnsi"/>
+          <w:sz w:val="28"/>
+        </w:rPr>
+        <w:t>3</w:t>
+      </w:r>
+      <w:r>
+        <w:rPr>
+          <w:rFonts w:cstheme="minorHAnsi"/>
+          <w:sz w:val="28"/>
+        </w:rPr>
+        <w:t>] “board” module test (</w:t>
+      </w:r>
+      <w:proofErr w:type="spellStart"/>
+      <w:r>
+        <w:rPr>
+          <w:rFonts w:ascii="Consolas" w:hAnsi="Consolas" w:cstheme="minorHAnsi"/>
+          <w:sz w:val="28"/>
+        </w:rPr>
+        <w:t>board_test.c</w:t>
+      </w:r>
+      <w:proofErr w:type="spellEnd"/>
+      <w:r>
+        <w:rPr>
+          <w:rFonts w:ascii="Consolas" w:hAnsi="Consolas" w:cstheme="minorHAnsi"/>
+          <w:sz w:val="28"/>
+        </w:rPr>
+        <w:t>/.h</w:t>
+      </w:r>
+      <w:r>
+        <w:rPr>
+          <w:rFonts w:cstheme="minorHAnsi"/>
+          <w:sz w:val="28"/>
+        </w:rPr>
+        <w:t>)</w:t>
+      </w:r>
+    </w:p>
+    <w:p>
+      <w:pPr>
+        <w:rPr>
+          <w:rFonts w:cstheme="minorHAnsi"/>
+          <w:sz w:val="24"/>
+        </w:rPr>
+      </w:pPr>
+      <w:r>
+        <w:rPr>
+          <w:rFonts w:cstheme="minorHAnsi"/>
+          <w:sz w:val="24"/>
+        </w:rPr>
+        <w:lastRenderedPageBreak/>
+        <w:t>R</w:t>
+      </w:r>
+      <w:r>
+        <w:rPr>
+          <w:rFonts w:cstheme="minorHAnsi"/>
+          <w:sz w:val="24"/>
+        </w:rPr>
+        <w:t xml:space="preserve">uns unit tests for the “board” module </w:t>
+      </w:r>
+      <w:r>
+        <w:rPr>
+          <w:rFonts w:cstheme="minorHAnsi"/>
+          <w:sz w:val="24"/>
+        </w:rPr>
+        <w:t>of</w:t>
+      </w:r>
+      <w:r>
+        <w:rPr>
+          <w:rFonts w:cstheme="minorHAnsi"/>
+          <w:sz w:val="24"/>
+        </w:rPr>
+        <w:t xml:space="preserve"> the main application.</w:t>
+      </w:r>
+    </w:p>
+    <w:p>
+      <w:pPr>
+        <w:rPr>
+          <w:rFonts w:cstheme="minorHAnsi"/>
+          <w:sz w:val="24"/>
+        </w:rPr>
+      </w:pPr>
+      <w:r>
+        <w:rPr>
+          <w:rFonts w:cstheme="minorHAnsi"/>
+          <w:sz w:val="24"/>
+        </w:rPr>
+        <w:t xml:space="preserve">Testing of the basic board properties and cell access has been automated to cover </w:t>
+      </w:r>
+      <w:r>
+        <w:rPr>
+          <w:rFonts w:cstheme="minorHAnsi"/>
+          <w:sz w:val="24"/>
+        </w:rPr>
+        <w:t xml:space="preserve">as many test cases as possible (the </w:t>
+      </w:r>
+      <w:r>
+        <w:rPr>
+          <w:rFonts w:cstheme="minorHAnsi"/>
+          <w:sz w:val="24"/>
+        </w:rPr>
+        <w:t>number</w:t>
+      </w:r>
+      <w:r>
+        <w:rPr>
+          <w:rFonts w:cstheme="minorHAnsi"/>
+          <w:sz w:val="24"/>
+        </w:rPr>
+        <w:t xml:space="preserve"> of tests generated can be adjusted in the test </w:t>
+      </w:r>
+      <w:r>
+        <w:rPr>
+          <w:rFonts w:cstheme="minorHAnsi"/>
+          <w:sz w:val="24"/>
+        </w:rPr>
+        <w:t xml:space="preserve">source </w:t>
+      </w:r>
+      <w:r>
+        <w:rPr>
+          <w:rFonts w:cstheme="minorHAnsi"/>
+          <w:sz w:val="24"/>
+        </w:rPr>
+        <w:t>file)</w:t>
+      </w:r>
+      <w:r>
+        <w:rPr>
+          <w:rFonts w:cstheme="minorHAnsi"/>
+          <w:sz w:val="24"/>
+        </w:rPr>
+        <w:t>.</w:t>
+      </w:r>
+      <w:r>
+        <w:rPr>
+          <w:rFonts w:cstheme="minorHAnsi"/>
+          <w:sz w:val="24"/>
+        </w:rPr>
+        <w:br/>
+      </w:r>
+      <w:r>
+        <w:rPr>
+          <w:rFonts w:cstheme="minorHAnsi"/>
+          <w:sz w:val="24"/>
+        </w:rPr>
+        <w:t xml:space="preserve">Particular </w:t>
+      </w:r>
+      <w:r>
+        <w:rPr>
+          <w:rFonts w:cstheme="minorHAnsi"/>
+          <w:sz w:val="24"/>
+        </w:rPr>
+        <w:t xml:space="preserve">attention </w:t>
+      </w:r>
+      <w:r>
+        <w:rPr>
+          <w:rFonts w:cstheme="minorHAnsi"/>
+          <w:sz w:val="24"/>
+        </w:rPr>
+        <w:t xml:space="preserve">was </w:t>
+      </w:r>
+      <w:r>
+        <w:rPr>
+          <w:rFonts w:cstheme="minorHAnsi"/>
+          <w:sz w:val="24"/>
+        </w:rPr>
+        <w:t>paid to</w:t>
+      </w:r>
+      <w:r>
+        <w:rPr>
+          <w:rFonts w:cstheme="minorHAnsi"/>
+          <w:sz w:val="24"/>
+        </w:rPr>
+        <w:t xml:space="preserve"> testing the win checking function, which has somewhat tricky code for checking of the diagonals</w:t>
+      </w:r>
+      <w:r>
+        <w:rPr>
+          <w:rFonts w:cstheme="minorHAnsi"/>
+          <w:sz w:val="24"/>
+        </w:rPr>
+        <w:t xml:space="preserve"> and </w:t>
+      </w:r>
+      <w:r>
+        <w:rPr>
+          <w:rFonts w:cstheme="minorHAnsi"/>
+          <w:sz w:val="24"/>
+        </w:rPr>
+        <w:t>could harbour many bugs.</w:t>
+      </w:r>
+    </w:p>
+    <w:p>
+      <w:pPr>
+        <w:rPr>
+          <w:rFonts w:cstheme="minorHAnsi"/>
+          <w:sz w:val="24"/>
+        </w:rPr>
+      </w:pPr>
+    </w:p>
+    <w:p>
+      <w:pPr>
+        <w:rPr>
+          <w:rFonts w:cstheme="minorHAnsi"/>
+          <w:sz w:val="28"/>
+        </w:rPr>
+      </w:pPr>
+      <w:r>
+        <w:rPr>
+          <w:rFonts w:cstheme="minorHAnsi"/>
+          <w:sz w:val="28"/>
+        </w:rPr>
+        <w:t>[5.</w:t>
+      </w:r>
+      <w:r>
+        <w:rPr>
+          <w:rFonts w:cstheme="minorHAnsi"/>
+          <w:sz w:val="28"/>
+        </w:rPr>
+        <w:t>4</w:t>
+      </w:r>
+      <w:r>
+        <w:rPr>
+          <w:rFonts w:cstheme="minorHAnsi"/>
+          <w:sz w:val="28"/>
+        </w:rPr>
+        <w:t>] “common” module test (</w:t>
+      </w:r>
+      <w:proofErr w:type="spellStart"/>
+      <w:r>
+        <w:rPr>
+          <w:rFonts w:ascii="Consolas" w:hAnsi="Consolas" w:cstheme="minorHAnsi"/>
+          <w:sz w:val="28"/>
+        </w:rPr>
+        <w:t>common_test.c</w:t>
+      </w:r>
+      <w:proofErr w:type="spellEnd"/>
+      <w:r>
+        <w:rPr>
+          <w:rFonts w:ascii="Consolas" w:hAnsi="Consolas" w:cstheme="minorHAnsi"/>
+          <w:sz w:val="28"/>
+        </w:rPr>
+        <w:t>/.h</w:t>
+      </w:r>
+      <w:r>
+        <w:rPr>
+          <w:rFonts w:cstheme="minorHAnsi"/>
+          <w:sz w:val="28"/>
+        </w:rPr>
+        <w:t>)</w:t>
+      </w:r>
+    </w:p>
+    <w:p>
+      <w:pPr>
+        <w:rPr>
+          <w:rFonts w:cstheme="minorHAnsi"/>
+          <w:sz w:val="24"/>
+        </w:rPr>
+      </w:pPr>
+      <w:r>
+        <w:rPr>
+          <w:rFonts w:cstheme="minorHAnsi"/>
+          <w:sz w:val="24"/>
+        </w:rPr>
+        <w:t xml:space="preserve">Runs unit tests for the “common” module </w:t>
+      </w:r>
+      <w:r>
+        <w:rPr>
+          <w:rFonts w:cstheme="minorHAnsi"/>
+          <w:sz w:val="24"/>
+        </w:rPr>
+        <w:t>of</w:t>
+      </w:r>
+      <w:r>
+        <w:rPr>
+          <w:rFonts w:cstheme="minorHAnsi"/>
+          <w:sz w:val="24"/>
+        </w:rPr>
+        <w:t xml:space="preserve"> the main application.</w:t>
+      </w:r>
+    </w:p>
+    <w:p>
+      <w:pPr>
+        <w:rPr>
+          <w:rFonts w:cstheme="minorHAnsi"/>
+          <w:sz w:val="24"/>
+        </w:rPr>
+      </w:pPr>
+      <w:r>
+        <w:rPr>
+          <w:rFonts w:cstheme="minorHAnsi"/>
+          <w:sz w:val="24"/>
+        </w:rPr>
+        <w:t xml:space="preserve">Particular care was taken while testing the </w:t>
+      </w:r>
+      <w:proofErr w:type="spellStart"/>
+      <w:proofErr w:type="gramStart"/>
+      <w:r>
+        <w:rPr>
+          <w:rFonts w:ascii="Consolas" w:hAnsi="Consolas" w:cstheme="minorHAnsi"/>
+          <w:sz w:val="24"/>
+        </w:rPr>
+        <w:t>readUntil</w:t>
+      </w:r>
+      <w:proofErr w:type="spellEnd"/>
+      <w:r>
+        <w:rPr>
+          <w:rFonts w:ascii="Consolas" w:hAnsi="Consolas" w:cstheme="minorHAnsi"/>
+          <w:sz w:val="24"/>
+        </w:rPr>
+        <w:t>(</w:t>
+      </w:r>
+      <w:proofErr w:type="gramEnd"/>
+      <w:r>
+        <w:rPr>
+          <w:rFonts w:ascii="Consolas" w:hAnsi="Consolas" w:cstheme="minorHAnsi"/>
+          <w:sz w:val="24"/>
+        </w:rPr>
+        <w:t>)</w:t>
+      </w:r>
+      <w:r>
+        <w:rPr>
+          <w:rFonts w:cstheme="minorHAnsi"/>
+          <w:sz w:val="24"/>
+        </w:rPr>
+        <w:t xml:space="preserve"> function, since I/O in C often has quirks and edge cases. A variety of test data was used, which can be found in the </w:t>
+      </w:r>
+      <w:proofErr w:type="spellStart"/>
+      <w:r>
+        <w:rPr>
+          <w:rFonts w:ascii="Consolas" w:hAnsi="Consolas" w:cstheme="minorHAnsi"/>
+          <w:sz w:val="24"/>
+        </w:rPr>
+        <w:t>test_data</w:t>
+      </w:r>
+      <w:proofErr w:type="spellEnd"/>
+      <w:r>
+        <w:rPr>
+          <w:rFonts w:ascii="Consolas" w:hAnsi="Consolas" w:cstheme="minorHAnsi"/>
+          <w:sz w:val="24"/>
+        </w:rPr>
+        <w:t>/</w:t>
+      </w:r>
+      <w:proofErr w:type="spellStart"/>
+      <w:r>
+        <w:rPr>
+          <w:rFonts w:ascii="Consolas" w:hAnsi="Consolas" w:cstheme="minorHAnsi"/>
+          <w:sz w:val="24"/>
+        </w:rPr>
+        <w:t>readUntil</w:t>
+      </w:r>
+      <w:proofErr w:type="spellEnd"/>
+      <w:r>
+        <w:rPr>
+          <w:rFonts w:cstheme="minorHAnsi"/>
+          <w:sz w:val="24"/>
+        </w:rPr>
+        <w:t xml:space="preserve"> directory.</w:t>
+      </w:r>
+    </w:p>
+    <w:p>
+      <w:pPr>
+        <w:rPr>
+          <w:rFonts w:cstheme="minorHAnsi"/>
+          <w:sz w:val="24"/>
+        </w:rPr>
+      </w:pPr>
+    </w:p>
+    <w:p>
+      <w:pPr>
+        <w:rPr>
+          <w:rFonts w:cstheme="minorHAnsi"/>
+          <w:sz w:val="28"/>
+        </w:rPr>
+      </w:pPr>
+      <w:r>
+        <w:rPr>
+          <w:rFonts w:cstheme="minorHAnsi"/>
+          <w:sz w:val="28"/>
+        </w:rPr>
+        <w:t>[5.</w:t>
+      </w:r>
+      <w:r>
+        <w:rPr>
+          <w:rFonts w:cstheme="minorHAnsi"/>
+          <w:sz w:val="28"/>
+        </w:rPr>
+        <w:t>5</w:t>
+      </w:r>
+      <w:r>
+        <w:rPr>
+          <w:rFonts w:cstheme="minorHAnsi"/>
+          <w:sz w:val="28"/>
+        </w:rPr>
+        <w:t>] “linked list” module test (</w:t>
+      </w:r>
+      <w:proofErr w:type="spellStart"/>
+      <w:r>
+        <w:rPr>
+          <w:rFonts w:ascii="Consolas" w:hAnsi="Consolas" w:cstheme="minorHAnsi"/>
+          <w:sz w:val="28"/>
+        </w:rPr>
+        <w:t>linked_list_test.c</w:t>
+      </w:r>
+      <w:proofErr w:type="spellEnd"/>
+      <w:r>
+        <w:rPr>
+          <w:rFonts w:ascii="Consolas" w:hAnsi="Consolas" w:cstheme="minorHAnsi"/>
+          <w:sz w:val="28"/>
+        </w:rPr>
+        <w:t>/.h</w:t>
+      </w:r>
+      <w:r>
+        <w:rPr>
+          <w:rFonts w:cstheme="minorHAnsi"/>
+          <w:sz w:val="28"/>
+        </w:rPr>
+        <w:t>)</w:t>
+      </w:r>
+    </w:p>
+    <w:p>
+      <w:pPr>
+        <w:rPr>
+          <w:rFonts w:cstheme="minorHAnsi"/>
+          <w:sz w:val="24"/>
+        </w:rPr>
+      </w:pPr>
+      <w:r>
+        <w:rPr>
+          <w:rFonts w:cstheme="minorHAnsi"/>
+          <w:sz w:val="24"/>
+        </w:rPr>
+        <w:t>Runs unit test</w:t>
+      </w:r>
+      <w:r>
+        <w:rPr>
+          <w:rFonts w:cstheme="minorHAnsi"/>
+          <w:sz w:val="24"/>
+        </w:rPr>
+        <w:t>s</w:t>
+      </w:r>
+      <w:r>
+        <w:rPr>
+          <w:rFonts w:cstheme="minorHAnsi"/>
+          <w:sz w:val="24"/>
+        </w:rPr>
+        <w:t xml:space="preserve"> for the “linked list” module </w:t>
+      </w:r>
+      <w:r>
+        <w:rPr>
+          <w:rFonts w:cstheme="minorHAnsi"/>
+          <w:sz w:val="24"/>
+        </w:rPr>
+        <w:t>of</w:t>
+      </w:r>
+      <w:r>
+        <w:rPr>
+          <w:rFonts w:cstheme="minorHAnsi"/>
+          <w:sz w:val="24"/>
+        </w:rPr>
+        <w:t xml:space="preserve"> the main application.</w:t>
+      </w:r>
+      <w:r>
+        <w:rPr>
+          <w:rFonts w:cstheme="minorHAnsi"/>
+          <w:sz w:val="24"/>
+        </w:rPr>
+        <w:t xml:space="preserve"> The test code was copied almost exactly from my submission for practical worksheet 7.</w:t>
+      </w:r>
+    </w:p>
+    <w:p>
+      <w:pPr>
+        <w:rPr>
+          <w:rFonts w:cstheme="minorHAnsi"/>
+          <w:sz w:val="24"/>
+        </w:rPr>
+      </w:pPr>
+      <w:r>
+        <w:rPr>
+          <w:rFonts w:cstheme="minorHAnsi"/>
+          <w:sz w:val="24"/>
+        </w:rPr>
+        <w:t xml:space="preserve">All the unit test </w:t>
+      </w:r>
+      <w:proofErr w:type="gramStart"/>
+      <w:r>
+        <w:rPr>
+          <w:rFonts w:cstheme="minorHAnsi"/>
+          <w:sz w:val="24"/>
+        </w:rPr>
+        <w:t>are</w:t>
+      </w:r>
+      <w:proofErr w:type="gramEnd"/>
+      <w:r>
+        <w:rPr>
+          <w:rFonts w:cstheme="minorHAnsi"/>
+          <w:sz w:val="24"/>
+        </w:rPr>
+        <w:t xml:space="preserve"> automated and run a very large amount of test cases (which can be adjusted in the test source file) in order to test as thoroughly as possible.</w:t>
+      </w:r>
+    </w:p>
+    <w:p>
+      <w:pPr>
+        <w:rPr>
+          <w:rFonts w:cstheme="minorHAnsi"/>
+          <w:sz w:val="24"/>
+        </w:rPr>
+      </w:pPr>
+    </w:p>
+    <w:p>
+      <w:pPr>
+        <w:rPr>
+          <w:rFonts w:cstheme="minorHAnsi"/>
+          <w:sz w:val="28"/>
+        </w:rPr>
+      </w:pPr>
+      <w:r>
+        <w:rPr>
+          <w:rFonts w:cstheme="minorHAnsi"/>
+          <w:sz w:val="28"/>
+        </w:rPr>
+        <w:t>[5.</w:t>
+      </w:r>
+      <w:r>
+        <w:rPr>
+          <w:rFonts w:cstheme="minorHAnsi"/>
+          <w:sz w:val="28"/>
+        </w:rPr>
+        <w:t>6</w:t>
+      </w:r>
+      <w:r>
+        <w:rPr>
+          <w:rFonts w:cstheme="minorHAnsi"/>
+          <w:sz w:val="28"/>
+        </w:rPr>
+        <w:t>] “logging” module test (</w:t>
+      </w:r>
+      <w:proofErr w:type="spellStart"/>
+      <w:r>
+        <w:rPr>
+          <w:rFonts w:ascii="Consolas" w:hAnsi="Consolas" w:cstheme="minorHAnsi"/>
+          <w:sz w:val="28"/>
+        </w:rPr>
+        <w:t>log_test.c</w:t>
+      </w:r>
+      <w:proofErr w:type="spellEnd"/>
+      <w:r>
+        <w:rPr>
+          <w:rFonts w:ascii="Consolas" w:hAnsi="Consolas" w:cstheme="minorHAnsi"/>
+          <w:sz w:val="28"/>
+        </w:rPr>
+        <w:t>/.h</w:t>
+      </w:r>
+      <w:r>
+        <w:rPr>
+          <w:rFonts w:cstheme="minorHAnsi"/>
+          <w:sz w:val="28"/>
+        </w:rPr>
+        <w:t>)</w:t>
+      </w:r>
+    </w:p>
+    <w:p>
+      <w:pPr>
+        <w:rPr>
+          <w:rFonts w:cstheme="minorHAnsi"/>
+          <w:sz w:val="24"/>
+        </w:rPr>
+      </w:pPr>
+      <w:r>
+        <w:rPr>
+          <w:rFonts w:cstheme="minorHAnsi"/>
+          <w:sz w:val="24"/>
+        </w:rPr>
+        <w:t>Runs unit tests for the “logging” module of the main application.</w:t>
+      </w:r>
+    </w:p>
+    <w:p>
+      <w:pPr>
+        <w:rPr>
+          <w:rFonts w:cstheme="minorHAnsi"/>
+          <w:sz w:val="24"/>
+        </w:rPr>
+      </w:pPr>
+      <w:r>
+        <w:rPr>
+          <w:rFonts w:cstheme="minorHAnsi"/>
+          <w:sz w:val="24"/>
+        </w:rPr>
+        <w:t xml:space="preserve">The module has little to test. The primary cause for concern is memory leaks due to the nested linked lists of the game logs, so it is highly recommended to use a utility such as </w:t>
+      </w:r>
+      <w:proofErr w:type="spellStart"/>
+      <w:r>
+        <w:rPr>
+          <w:rFonts w:cstheme="minorHAnsi"/>
+          <w:sz w:val="24"/>
+        </w:rPr>
+        <w:t>Valgrind</w:t>
+      </w:r>
+      <w:proofErr w:type="spellEnd"/>
+      <w:r>
+        <w:rPr>
+          <w:rFonts w:cstheme="minorHAnsi"/>
+          <w:sz w:val="24"/>
+        </w:rPr>
+        <w:t xml:space="preserve"> here.</w:t>
+      </w:r>
+    </w:p>
+    <w:p>
+      <w:pPr>
+        <w:rPr>
+          <w:rFonts w:cstheme="minorHAnsi"/>
+          <w:sz w:val="24"/>
+        </w:rPr>
+      </w:pPr>
+    </w:p>
+    <w:p>
+      <w:pPr>
+        <w:rPr>
+          <w:rFonts w:cstheme="minorHAnsi"/>
+          <w:sz w:val="28"/>
+        </w:rPr>
+      </w:pPr>
+      <w:r>
+        <w:rPr>
+          <w:rFonts w:cstheme="minorHAnsi"/>
+          <w:sz w:val="28"/>
+        </w:rPr>
+        <w:t>[5.</w:t>
+      </w:r>
+      <w:r>
+        <w:rPr>
+          <w:rFonts w:cstheme="minorHAnsi"/>
+          <w:sz w:val="28"/>
+        </w:rPr>
+        <w:t>7</w:t>
+      </w:r>
+      <w:r>
+        <w:rPr>
+          <w:rFonts w:cstheme="minorHAnsi"/>
+          <w:sz w:val="28"/>
+        </w:rPr>
+        <w:t>] “settings” module test (</w:t>
+      </w:r>
+      <w:proofErr w:type="spellStart"/>
+      <w:r>
+        <w:rPr>
+          <w:rFonts w:ascii="Consolas" w:hAnsi="Consolas" w:cstheme="minorHAnsi"/>
+          <w:sz w:val="28"/>
+        </w:rPr>
+        <w:t>settings_test.c</w:t>
+      </w:r>
+      <w:proofErr w:type="spellEnd"/>
+      <w:r>
+        <w:rPr>
+          <w:rFonts w:ascii="Consolas" w:hAnsi="Consolas" w:cstheme="minorHAnsi"/>
+          <w:sz w:val="28"/>
+        </w:rPr>
+        <w:t>./h</w:t>
+      </w:r>
+      <w:r>
+        <w:rPr>
+          <w:rFonts w:cstheme="minorHAnsi"/>
+          <w:sz w:val="28"/>
+        </w:rPr>
+        <w:t>)</w:t>
+      </w:r>
+    </w:p>
+    <w:p>
+      <w:pPr>
+        <w:rPr>
+          <w:rFonts w:cstheme="minorHAnsi"/>
+          <w:sz w:val="24"/>
+        </w:rPr>
+      </w:pPr>
+      <w:r>
+        <w:rPr>
+          <w:rFonts w:cstheme="minorHAnsi"/>
+          <w:sz w:val="24"/>
+        </w:rPr>
+        <w:t>Runs unit tests for the “settings” module of the main application.</w:t>
+      </w:r>
+    </w:p>
+    <w:p>
+      <w:pPr>
+        <w:rPr>
+          <w:rFonts w:cstheme="minorHAnsi"/>
+          <w:sz w:val="24"/>
+        </w:rPr>
+      </w:pPr>
+      <w:r>
+        <w:rPr>
+          <w:rFonts w:cstheme="minorHAnsi"/>
+          <w:sz w:val="24"/>
+        </w:rPr>
+        <w:t xml:space="preserve">This module contains many test cases for the very large amount of code paths and error conditions present in reading and validating </w:t>
+      </w:r>
+      <w:r>
+        <w:rPr>
+          <w:rFonts w:cstheme="minorHAnsi"/>
+          <w:sz w:val="24"/>
+        </w:rPr>
+        <w:t xml:space="preserve">the application </w:t>
+      </w:r>
+      <w:r>
+        <w:rPr>
+          <w:rFonts w:cstheme="minorHAnsi"/>
+          <w:sz w:val="24"/>
+        </w:rPr>
+        <w:t>settings.</w:t>
+      </w:r>
+      <w:r>
+        <w:rPr>
+          <w:rFonts w:cstheme="minorHAnsi"/>
+          <w:sz w:val="24"/>
+        </w:rPr>
+        <w:br/>
+      </w:r>
+      <w:r>
+        <w:rPr>
+          <w:rFonts w:cstheme="minorHAnsi"/>
+          <w:sz w:val="24"/>
+        </w:rPr>
+        <w:t xml:space="preserve">Particular care was taken testing the </w:t>
+      </w:r>
+      <w:proofErr w:type="spellStart"/>
+      <w:proofErr w:type="gramStart"/>
+      <w:r>
+        <w:rPr>
+          <w:rFonts w:ascii="Consolas" w:hAnsi="Consolas" w:cstheme="minorHAnsi"/>
+          <w:sz w:val="24"/>
+        </w:rPr>
+        <w:t>readSettings</w:t>
+      </w:r>
+      <w:proofErr w:type="spellEnd"/>
+      <w:r>
+        <w:rPr>
+          <w:rFonts w:ascii="Consolas" w:hAnsi="Consolas" w:cstheme="minorHAnsi"/>
+          <w:sz w:val="24"/>
+        </w:rPr>
+        <w:t>(</w:t>
+      </w:r>
+      <w:proofErr w:type="gramEnd"/>
+      <w:r>
+        <w:rPr>
+          <w:rFonts w:ascii="Consolas" w:hAnsi="Consolas" w:cstheme="minorHAnsi"/>
+          <w:sz w:val="24"/>
+        </w:rPr>
+        <w:t>)</w:t>
+      </w:r>
+      <w:r>
+        <w:rPr>
+          <w:rFonts w:cstheme="minorHAnsi"/>
+          <w:sz w:val="24"/>
+        </w:rPr>
+        <w:t xml:space="preserve"> function, where I have tried to cover as many combinations of valid and invalid data as possible.</w:t>
+      </w:r>
+      <w:r>
+        <w:rPr>
+          <w:rFonts w:cstheme="minorHAnsi"/>
+          <w:sz w:val="24"/>
+        </w:rPr>
+        <w:t xml:space="preserve"> Test data for this function </w:t>
+      </w:r>
+      <w:proofErr w:type="gramStart"/>
+      <w:r>
+        <w:rPr>
+          <w:rFonts w:cstheme="minorHAnsi"/>
+          <w:sz w:val="24"/>
+        </w:rPr>
+        <w:t>is located in</w:t>
+      </w:r>
+      <w:proofErr w:type="gramEnd"/>
+      <w:r>
+        <w:rPr>
+          <w:rFonts w:cstheme="minorHAnsi"/>
+          <w:sz w:val="24"/>
+        </w:rPr>
+        <w:t xml:space="preserve"> the </w:t>
+      </w:r>
+      <w:proofErr w:type="spellStart"/>
+      <w:r>
+        <w:rPr>
+          <w:rFonts w:ascii="Consolas" w:hAnsi="Consolas" w:cstheme="minorHAnsi"/>
+          <w:sz w:val="24"/>
+        </w:rPr>
+        <w:t>test_data</w:t>
+      </w:r>
+      <w:proofErr w:type="spellEnd"/>
+      <w:r>
+        <w:rPr>
+          <w:rFonts w:ascii="Consolas" w:hAnsi="Consolas" w:cstheme="minorHAnsi"/>
+          <w:sz w:val="24"/>
+        </w:rPr>
+        <w:t>/settings</w:t>
+      </w:r>
+      <w:r>
+        <w:rPr>
+          <w:rFonts w:cstheme="minorHAnsi"/>
+          <w:sz w:val="24"/>
+        </w:rPr>
+        <w:t xml:space="preserve"> directory.</w:t>
+      </w:r>
     </w:p>
     <w:sectPr>
-      <w:footerReference w:type="default" r:id="rId10"/>
+      <w:footerReference w:type="default" r:id="rId7"/>
       <w:pgSz w:w="11906" w:h="16838"/>
       <w:pgMar w:top="1440" w:right="1440" w:bottom="1440" w:left="1440" w:header="708" w:footer="340" w:gutter="0"/>
       <w:cols w:space="708"/>
@@ -4129,39 +6968,6 @@
 </w:document>
 </file>
 
-<file path=word/comments.xml><?xml version="1.0" encoding="utf-8"?>
-<w:comments xmlns:wpc="http://schemas.microsoft.com/office/word/2010/wordprocessingCanvas" xmlns:cx="http://schemas.microsoft.com/office/drawing/2014/chartex" xmlns:cx1="http://schemas.microsoft.com/office/drawing/2015/9/8/chartex" xmlns:cx2="http://schemas.microsoft.com/office/drawing/2015/10/21/chartex" xmlns:cx3="http://schemas.microsoft.com/office/drawing/2016/5/9/chartex" xmlns:cx4="http://schemas.microsoft.com/office/drawing/2016/5/10/chartex" xmlns:cx5="http://schemas.microsoft.com/office/drawing/2016/5/11/chartex" xmlns:cx6="http://schemas.microsoft.com/office/drawing/2016/5/12/chartex" xmlns:cx7="http://schemas.microsoft.com/office/drawing/2016/5/13/chartex" xmlns:cx8="http://schemas.microsoft.com/office/drawing/2016/5/14/chartex" xmlns:mc="http://schemas.openxmlformats.org/markup-compatibility/2006" xmlns:aink="http://schemas.microsoft.com/office/drawing/2016/ink" xmlns:am3d="http://schemas.microsoft.com/office/drawing/2017/model3d" xmlns:o="urn:schemas-microsoft-com:office:office" xmlns:r="http://schemas.openxmlformats.org/officeDocument/2006/relationships" xmlns:m="http://schemas.openxmlformats.org/officeDocument/2006/math" xmlns:v="urn:schemas-microsoft-com:vml" xmlns:wp14="http://schemas.microsoft.com/office/word/2010/wordprocessingDrawing" xmlns:wp="http://schemas.openxmlformats.org/drawingml/2006/wordprocessingDrawing" xmlns:w10="urn:schemas-microsoft-com:office:word" xmlns:w="http://schemas.openxmlformats.org/wordprocessingml/2006/main" xmlns:w14="http://schemas.microsoft.com/office/word/2010/wordml" xmlns:w15="http://schemas.microsoft.com/office/word/2012/wordml" xmlns:w16cid="http://schemas.microsoft.com/office/word/2016/wordml/cid" xmlns:w16se="http://schemas.microsoft.com/office/word/2015/wordml/symex" xmlns:wpg="http://schemas.microsoft.com/office/word/2010/wordprocessingGroup" xmlns:wpi="http://schemas.microsoft.com/office/word/2010/wordprocessingInk" xmlns:wne="http://schemas.microsoft.com/office/word/2006/wordml" xmlns:wps="http://schemas.microsoft.com/office/word/2010/wordprocessingShape" mc:Ignorable="w14 w15 w16se w16cid wp14">
-  <w:comment w:id="0" w:author="Reece Jones" w:date="2019-10-04T00:00:00Z" w:initials="RJ">
-    <w:p>
-      <w:pPr>
-        <w:pStyle w:val="CommentText"/>
-      </w:pPr>
-      <w:r>
-        <w:rPr>
-          <w:rStyle w:val="CommentReference"/>
-        </w:rPr>
-        <w:annotationRef/>
-      </w:r>
-      <w:r>
-        <w:t>Fill in section for unit test design</w:t>
-      </w:r>
-    </w:p>
-  </w:comment>
-</w:comments>
-</file>
-
-<file path=word/commentsExtended.xml><?xml version="1.0" encoding="utf-8"?>
-<w15:commentsEx xmlns:wpc="http://schemas.microsoft.com/office/word/2010/wordprocessingCanvas" xmlns:cx="http://schemas.microsoft.com/office/drawing/2014/chartex" xmlns:cx1="http://schemas.microsoft.com/office/drawing/2015/9/8/chartex" xmlns:cx2="http://schemas.microsoft.com/office/drawing/2015/10/21/chartex" xmlns:cx3="http://schemas.microsoft.com/office/drawing/2016/5/9/chartex" xmlns:cx4="http://schemas.microsoft.com/office/drawing/2016/5/10/chartex" xmlns:cx5="http://schemas.microsoft.com/office/drawing/2016/5/11/chartex" xmlns:cx6="http://schemas.microsoft.com/office/drawing/2016/5/12/chartex" xmlns:cx7="http://schemas.microsoft.com/office/drawing/2016/5/13/chartex" xmlns:cx8="http://schemas.microsoft.com/office/drawing/2016/5/14/chartex" xmlns:mc="http://schemas.openxmlformats.org/markup-compatibility/2006" xmlns:aink="http://schemas.microsoft.com/office/drawing/2016/ink" xmlns:am3d="http://schemas.microsoft.com/office/drawing/2017/model3d" xmlns:o="urn:schemas-microsoft-com:office:office" xmlns:r="http://schemas.openxmlformats.org/officeDocument/2006/relationships" xmlns:m="http://schemas.openxmlformats.org/officeDocument/2006/math" xmlns:v="urn:schemas-microsoft-com:vml" xmlns:wp14="http://schemas.microsoft.com/office/word/2010/wordprocessingDrawing" xmlns:wp="http://schemas.openxmlformats.org/drawingml/2006/wordprocessingDrawing" xmlns:w10="urn:schemas-microsoft-com:office:word" xmlns:w="http://schemas.openxmlformats.org/wordprocessingml/2006/main" xmlns:w14="http://schemas.microsoft.com/office/word/2010/wordml" xmlns:w15="http://schemas.microsoft.com/office/word/2012/wordml" xmlns:w16cid="http://schemas.microsoft.com/office/word/2016/wordml/cid" xmlns:w16se="http://schemas.microsoft.com/office/word/2015/wordml/symex" xmlns:wpg="http://schemas.microsoft.com/office/word/2010/wordprocessingGroup" xmlns:wpi="http://schemas.microsoft.com/office/word/2010/wordprocessingInk" xmlns:wne="http://schemas.microsoft.com/office/word/2006/wordml" xmlns:wps="http://schemas.microsoft.com/office/word/2010/wordprocessingShape" mc:Ignorable="w14 w15 w16se w16cid wp14">
-  <w15:commentEx w15:paraId="3582E855" w15:done="0"/>
-</w15:commentsEx>
-</file>
-
-<file path=word/commentsIds.xml><?xml version="1.0" encoding="utf-8"?>
-<w16cid:commentsIds xmlns:wpc="http://schemas.microsoft.com/office/word/2010/wordprocessingCanvas" xmlns:cx="http://schemas.microsoft.com/office/drawing/2014/chartex" xmlns:cx1="http://schemas.microsoft.com/office/drawing/2015/9/8/chartex" xmlns:cx2="http://schemas.microsoft.com/office/drawing/2015/10/21/chartex" xmlns:cx3="http://schemas.microsoft.com/office/drawing/2016/5/9/chartex" xmlns:cx4="http://schemas.microsoft.com/office/drawing/2016/5/10/chartex" xmlns:cx5="http://schemas.microsoft.com/office/drawing/2016/5/11/chartex" xmlns:cx6="http://schemas.microsoft.com/office/drawing/2016/5/12/chartex" xmlns:cx7="http://schemas.microsoft.com/office/drawing/2016/5/13/chartex" xmlns:cx8="http://schemas.microsoft.com/office/drawing/2016/5/14/chartex" xmlns:mc="http://schemas.openxmlformats.org/markup-compatibility/2006" xmlns:aink="http://schemas.microsoft.com/office/drawing/2016/ink" xmlns:am3d="http://schemas.microsoft.com/office/drawing/2017/model3d" xmlns:o="urn:schemas-microsoft-com:office:office" xmlns:r="http://schemas.openxmlformats.org/officeDocument/2006/relationships" xmlns:m="http://schemas.openxmlformats.org/officeDocument/2006/math" xmlns:v="urn:schemas-microsoft-com:vml" xmlns:wp14="http://schemas.microsoft.com/office/word/2010/wordprocessingDrawing" xmlns:wp="http://schemas.openxmlformats.org/drawingml/2006/wordprocessingDrawing" xmlns:w10="urn:schemas-microsoft-com:office:word" xmlns:w="http://schemas.openxmlformats.org/wordprocessingml/2006/main" xmlns:w14="http://schemas.microsoft.com/office/word/2010/wordml" xmlns:w15="http://schemas.microsoft.com/office/word/2012/wordml" xmlns:w16cid="http://schemas.microsoft.com/office/word/2016/wordml/cid" xmlns:w16se="http://schemas.microsoft.com/office/word/2015/wordml/symex" xmlns:wpg="http://schemas.microsoft.com/office/word/2010/wordprocessingGroup" xmlns:wpi="http://schemas.microsoft.com/office/word/2010/wordprocessingInk" xmlns:wne="http://schemas.microsoft.com/office/word/2006/wordml" xmlns:wps="http://schemas.microsoft.com/office/word/2010/wordprocessingShape" mc:Ignorable="w14 w15 w16se w16cid wp14">
-  <w16cid:commentId w16cid:paraId="3582E855" w16cid:durableId="21410A29"/>
-</w16cid:commentsIds>
-</file>
-
 <file path=word/endnotes.xml><?xml version="1.0" encoding="utf-8"?>
 <w:endnotes xmlns:wpc="http://schemas.microsoft.com/office/word/2010/wordprocessingCanvas" xmlns:cx="http://schemas.microsoft.com/office/drawing/2014/chartex" xmlns:cx1="http://schemas.microsoft.com/office/drawing/2015/9/8/chartex" xmlns:cx2="http://schemas.microsoft.com/office/drawing/2015/10/21/chartex" xmlns:cx3="http://schemas.microsoft.com/office/drawing/2016/5/9/chartex" xmlns:cx4="http://schemas.microsoft.com/office/drawing/2016/5/10/chartex" xmlns:cx5="http://schemas.microsoft.com/office/drawing/2016/5/11/chartex" xmlns:cx6="http://schemas.microsoft.com/office/drawing/2016/5/12/chartex" xmlns:cx7="http://schemas.microsoft.com/office/drawing/2016/5/13/chartex" xmlns:cx8="http://schemas.microsoft.com/office/drawing/2016/5/14/chartex" xmlns:mc="http://schemas.openxmlformats.org/markup-compatibility/2006" xmlns:aink="http://schemas.microsoft.com/office/drawing/2016/ink" xmlns:am3d="http://schemas.microsoft.com/office/drawing/2017/model3d" xmlns:o="urn:schemas-microsoft-com:office:office" xmlns:r="http://schemas.openxmlformats.org/officeDocument/2006/relationships" xmlns:m="http://schemas.openxmlformats.org/officeDocument/2006/math" xmlns:v="urn:schemas-microsoft-com:vml" xmlns:wp14="http://schemas.microsoft.com/office/word/2010/wordprocessingDrawing" xmlns:wp="http://schemas.openxmlformats.org/drawingml/2006/wordprocessingDrawing" xmlns:w10="urn:schemas-microsoft-com:office:word" xmlns:w="http://schemas.openxmlformats.org/wordprocessingml/2006/main" xmlns:w14="http://schemas.microsoft.com/office/word/2010/wordml" xmlns:w15="http://schemas.microsoft.com/office/word/2012/wordml" xmlns:w16cid="http://schemas.microsoft.com/office/word/2016/wordml/cid" xmlns:w16se="http://schemas.microsoft.com/office/word/2015/wordml/symex" xmlns:wpg="http://schemas.microsoft.com/office/word/2010/wordprocessingGroup" xmlns:wpi="http://schemas.microsoft.com/office/word/2010/wordprocessingInk" xmlns:wne="http://schemas.microsoft.com/office/word/2006/wordml" xmlns:wps="http://schemas.microsoft.com/office/word/2010/wordprocessingShape" mc:Ignorable="w14 w15 w16se w16cid wp14">
   <w:endnote w:type="separator" w:id="-1">
@@ -4189,13 +6995,51 @@
 
 <file path=word/footer1.xml><?xml version="1.0" encoding="utf-8"?>
 <w:ftr xmlns:wpc="http://schemas.microsoft.com/office/word/2010/wordprocessingCanvas" xmlns:cx="http://schemas.microsoft.com/office/drawing/2014/chartex" xmlns:cx1="http://schemas.microsoft.com/office/drawing/2015/9/8/chartex" xmlns:cx2="http://schemas.microsoft.com/office/drawing/2015/10/21/chartex" xmlns:cx3="http://schemas.microsoft.com/office/drawing/2016/5/9/chartex" xmlns:cx4="http://schemas.microsoft.com/office/drawing/2016/5/10/chartex" xmlns:cx5="http://schemas.microsoft.com/office/drawing/2016/5/11/chartex" xmlns:cx6="http://schemas.microsoft.com/office/drawing/2016/5/12/chartex" xmlns:cx7="http://schemas.microsoft.com/office/drawing/2016/5/13/chartex" xmlns:cx8="http://schemas.microsoft.com/office/drawing/2016/5/14/chartex" xmlns:mc="http://schemas.openxmlformats.org/markup-compatibility/2006" xmlns:aink="http://schemas.microsoft.com/office/drawing/2016/ink" xmlns:am3d="http://schemas.microsoft.com/office/drawing/2017/model3d" xmlns:o="urn:schemas-microsoft-com:office:office" xmlns:r="http://schemas.openxmlformats.org/officeDocument/2006/relationships" xmlns:m="http://schemas.openxmlformats.org/officeDocument/2006/math" xmlns:v="urn:schemas-microsoft-com:vml" xmlns:wp14="http://schemas.microsoft.com/office/word/2010/wordprocessingDrawing" xmlns:wp="http://schemas.openxmlformats.org/drawingml/2006/wordprocessingDrawing" xmlns:w10="urn:schemas-microsoft-com:office:word" xmlns:w="http://schemas.openxmlformats.org/wordprocessingml/2006/main" xmlns:w14="http://schemas.microsoft.com/office/word/2010/wordml" xmlns:w15="http://schemas.microsoft.com/office/word/2012/wordml" xmlns:w16cid="http://schemas.microsoft.com/office/word/2016/wordml/cid" xmlns:w16se="http://schemas.microsoft.com/office/word/2015/wordml/symex" xmlns:wpg="http://schemas.microsoft.com/office/word/2010/wordprocessingGroup" xmlns:wpi="http://schemas.microsoft.com/office/word/2010/wordprocessingInk" xmlns:wne="http://schemas.microsoft.com/office/word/2006/wordml" xmlns:wps="http://schemas.microsoft.com/office/word/2010/wordprocessingShape" mc:Ignorable="w14 w15 w16se w16cid wp14">
-  <w:p>
-    <w:pPr>
+  <w:sdt>
+    <w:sdtPr>
+      <w:id w:val="-461970265"/>
+      <w:docPartObj>
+        <w:docPartGallery w:val="Page Numbers (Bottom of Page)"/>
+        <w:docPartUnique/>
+      </w:docPartObj>
+    </w:sdtPr>
+    <w:sdtEndPr>
       <w:rPr>
-        <w:sz w:val="24"/>
+        <w:noProof/>
       </w:rPr>
-    </w:pPr>
-  </w:p>
+    </w:sdtEndPr>
+    <w:sdtContent>
+      <w:p>
+        <w:pPr>
+          <w:pStyle w:val="Footer"/>
+        </w:pPr>
+        <w:r>
+          <w:t xml:space="preserve">Page | </w:t>
+        </w:r>
+        <w:r>
+          <w:fldChar w:fldCharType="begin"/>
+        </w:r>
+        <w:r>
+          <w:instrText xml:space="preserve"> PAGE   \* MERGEFORMAT </w:instrText>
+        </w:r>
+        <w:r>
+          <w:fldChar w:fldCharType="separate"/>
+        </w:r>
+        <w:r>
+          <w:rPr>
+            <w:noProof/>
+          </w:rPr>
+          <w:t>2</w:t>
+        </w:r>
+        <w:r>
+          <w:rPr>
+            <w:noProof/>
+          </w:rPr>
+          <w:fldChar w:fldCharType="end"/>
+        </w:r>
+      </w:p>
+    </w:sdtContent>
+  </w:sdt>
   <w:p>
     <w:pPr>
       <w:pStyle w:val="Footer"/>
@@ -4789,14 +7633,6 @@
     <w:abstractNumId w:val="3"/>
   </w:num>
 </w:numbering>
-</file>
-
-<file path=word/people.xml><?xml version="1.0" encoding="utf-8"?>
-<w15:people xmlns:wpc="http://schemas.microsoft.com/office/word/2010/wordprocessingCanvas" xmlns:cx="http://schemas.microsoft.com/office/drawing/2014/chartex" xmlns:cx1="http://schemas.microsoft.com/office/drawing/2015/9/8/chartex" xmlns:cx2="http://schemas.microsoft.com/office/drawing/2015/10/21/chartex" xmlns:cx3="http://schemas.microsoft.com/office/drawing/2016/5/9/chartex" xmlns:cx4="http://schemas.microsoft.com/office/drawing/2016/5/10/chartex" xmlns:cx5="http://schemas.microsoft.com/office/drawing/2016/5/11/chartex" xmlns:cx6="http://schemas.microsoft.com/office/drawing/2016/5/12/chartex" xmlns:cx7="http://schemas.microsoft.com/office/drawing/2016/5/13/chartex" xmlns:cx8="http://schemas.microsoft.com/office/drawing/2016/5/14/chartex" xmlns:mc="http://schemas.openxmlformats.org/markup-compatibility/2006" xmlns:aink="http://schemas.microsoft.com/office/drawing/2016/ink" xmlns:am3d="http://schemas.microsoft.com/office/drawing/2017/model3d" xmlns:o="urn:schemas-microsoft-com:office:office" xmlns:r="http://schemas.openxmlformats.org/officeDocument/2006/relationships" xmlns:m="http://schemas.openxmlformats.org/officeDocument/2006/math" xmlns:v="urn:schemas-microsoft-com:vml" xmlns:wp14="http://schemas.microsoft.com/office/word/2010/wordprocessingDrawing" xmlns:wp="http://schemas.openxmlformats.org/drawingml/2006/wordprocessingDrawing" xmlns:w10="urn:schemas-microsoft-com:office:word" xmlns:w="http://schemas.openxmlformats.org/wordprocessingml/2006/main" xmlns:w14="http://schemas.microsoft.com/office/word/2010/wordml" xmlns:w15="http://schemas.microsoft.com/office/word/2012/wordml" xmlns:w16cid="http://schemas.microsoft.com/office/word/2016/wordml/cid" xmlns:w16se="http://schemas.microsoft.com/office/word/2015/wordml/symex" xmlns:wpg="http://schemas.microsoft.com/office/word/2010/wordprocessingGroup" xmlns:wpi="http://schemas.microsoft.com/office/word/2010/wordprocessingInk" xmlns:wne="http://schemas.microsoft.com/office/word/2006/wordml" xmlns:wps="http://schemas.microsoft.com/office/word/2010/wordprocessingShape" mc:Ignorable="w14 w15 w16se w16cid wp14">
-  <w15:person w15:author="Reece Jones">
-    <w15:presenceInfo w15:providerId="Windows Live" w15:userId="6a262e493029db57"/>
-  </w15:person>
-</w15:people>
 </file>
 
 <file path=word/styles.xml><?xml version="1.0" encoding="utf-8"?>

</xml_diff>

<commit_message>
Assignment: fixed report contents.
</commit_message>
<xml_diff>
--- a/Assignment/Report.docx
+++ b/Assignment/Report.docx
@@ -634,7 +634,7 @@
           <w:rFonts w:cstheme="minorHAnsi"/>
           <w:sz w:val="24"/>
         </w:rPr>
-        <w:t>3</w:t>
+        <w:t>2</w:t>
       </w:r>
     </w:p>
     <w:p>
@@ -738,7 +738,7 @@
           <w:rFonts w:cstheme="minorHAnsi"/>
           <w:sz w:val="24"/>
         </w:rPr>
-        <w:t>3</w:t>
+        <w:t>2</w:t>
       </w:r>
     </w:p>
     <w:p>
@@ -842,7 +842,7 @@
           <w:rFonts w:cstheme="minorHAnsi"/>
           <w:sz w:val="24"/>
         </w:rPr>
-        <w:t>4</w:t>
+        <w:t>3</w:t>
       </w:r>
     </w:p>
     <w:p>
@@ -947,7 +947,7 @@
           <w:rFonts w:cstheme="minorHAnsi"/>
           <w:sz w:val="24"/>
         </w:rPr>
-        <w:t>4</w:t>
+        <w:t>3</w:t>
       </w:r>
     </w:p>
     <w:p>
@@ -1046,7 +1046,7 @@
           <w:rFonts w:cstheme="minorHAnsi"/>
           <w:sz w:val="24"/>
         </w:rPr>
-        <w:t>4</w:t>
+        <w:t>3</w:t>
       </w:r>
     </w:p>
     <w:p>
@@ -1143,7 +1143,7 @@
           <w:rFonts w:cstheme="minorHAnsi"/>
           <w:sz w:val="24"/>
         </w:rPr>
-        <w:t>5</w:t>
+        <w:t>4</w:t>
       </w:r>
     </w:p>
     <w:p>
@@ -1251,7 +1251,7 @@
           <w:rFonts w:cstheme="minorHAnsi"/>
           <w:sz w:val="24"/>
         </w:rPr>
-        <w:t>7</w:t>
+        <w:t>4</w:t>
       </w:r>
     </w:p>
     <w:p>
@@ -1355,7 +1355,7 @@
           <w:rFonts w:cstheme="minorHAnsi"/>
           <w:sz w:val="24"/>
         </w:rPr>
-        <w:t>7</w:t>
+        <w:t>4</w:t>
       </w:r>
     </w:p>
     <w:p>
@@ -1452,7 +1452,7 @@
           <w:rFonts w:cstheme="minorHAnsi"/>
           <w:sz w:val="24"/>
         </w:rPr>
-        <w:t>7</w:t>
+        <w:t>4</w:t>
       </w:r>
     </w:p>
     <w:p>
@@ -1549,7 +1549,7 @@
           <w:rFonts w:cstheme="minorHAnsi"/>
           <w:sz w:val="24"/>
         </w:rPr>
-        <w:t>7</w:t>
+        <w:t>4</w:t>
       </w:r>
     </w:p>
     <w:p>
@@ -1646,7 +1646,7 @@
           <w:rFonts w:cstheme="minorHAnsi"/>
           <w:sz w:val="24"/>
         </w:rPr>
-        <w:t>8</w:t>
+        <w:t>4</w:t>
       </w:r>
     </w:p>
     <w:p>
@@ -1750,7 +1750,7 @@
           <w:rFonts w:cstheme="minorHAnsi"/>
           <w:sz w:val="24"/>
         </w:rPr>
-        <w:t>8</w:t>
+        <w:t>4</w:t>
       </w:r>
     </w:p>
     <w:p>
@@ -1847,7 +1847,7 @@
           <w:rFonts w:cstheme="minorHAnsi"/>
           <w:sz w:val="24"/>
         </w:rPr>
-        <w:t>8</w:t>
+        <w:t>5</w:t>
       </w:r>
     </w:p>
     <w:p>
@@ -1944,7 +1944,7 @@
           <w:rFonts w:cstheme="minorHAnsi"/>
           <w:sz w:val="24"/>
         </w:rPr>
-        <w:t>9</w:t>
+        <w:t>5</w:t>
       </w:r>
     </w:p>
     <w:p>
@@ -2068,7 +2068,7 @@
           <w:rFonts w:cstheme="minorHAnsi"/>
           <w:sz w:val="24"/>
         </w:rPr>
-        <w:t>9</w:t>
+        <w:t>5</w:t>
       </w:r>
     </w:p>
     <w:p>
@@ -2165,7 +2165,7 @@
           <w:rFonts w:cstheme="minorHAnsi"/>
           <w:sz w:val="24"/>
         </w:rPr>
-        <w:t>9</w:t>
+        <w:t>5</w:t>
       </w:r>
     </w:p>
     <w:p>
@@ -2255,7 +2255,7 @@
           <w:rFonts w:cstheme="minorHAnsi"/>
           <w:sz w:val="24"/>
         </w:rPr>
-        <w:t>10</w:t>
+        <w:t>6</w:t>
       </w:r>
     </w:p>
     <w:p>
@@ -2352,7 +2352,7 @@
           <w:rFonts w:cstheme="minorHAnsi"/>
           <w:sz w:val="24"/>
         </w:rPr>
-        <w:t>10</w:t>
+        <w:t>6</w:t>
       </w:r>
     </w:p>
     <w:p>
@@ -2442,7 +2442,7 @@
           <w:rFonts w:cstheme="minorHAnsi"/>
           <w:sz w:val="24"/>
         </w:rPr>
-        <w:t>10</w:t>
+        <w:t>6</w:t>
       </w:r>
     </w:p>
     <w:p>
@@ -2532,7 +2532,7 @@
           <w:rFonts w:cstheme="minorHAnsi"/>
           <w:sz w:val="24"/>
         </w:rPr>
-        <w:t>10</w:t>
+        <w:t>6</w:t>
       </w:r>
     </w:p>
     <w:p>
@@ -2622,7 +2622,7 @@
           <w:rFonts w:cstheme="minorHAnsi"/>
           <w:sz w:val="24"/>
         </w:rPr>
-        <w:t>10</w:t>
+        <w:t>6</w:t>
       </w:r>
     </w:p>
     <w:p>
@@ -2712,7 +2712,7 @@
           <w:rFonts w:cstheme="minorHAnsi"/>
           <w:sz w:val="24"/>
         </w:rPr>
-        <w:t>11</w:t>
+        <w:t>6</w:t>
       </w:r>
     </w:p>
     <w:p>
@@ -3361,7 +3361,12 @@
       </w:pPr>
       <w:r>
         <w:tab/>
-        <w:t>K=1 – allowed, however the game will always be won on the first move.</w:t>
+        <w:t>K=1 – allowed, however the game will alway</w:t>
+      </w:r>
+      <w:bookmarkStart w:id="0" w:name="_GoBack"/>
+      <w:bookmarkEnd w:id="0"/>
+      <w:r>
+        <w:t>s be won on the first move.</w:t>
       </w:r>
     </w:p>
     <w:p>
@@ -6794,15 +6799,7 @@
         <w:rPr>
           <w:rFonts w:cstheme="minorHAnsi"/>
         </w:rPr>
-        <w:t xml:space="preserve"> of tests g</w:t>
-      </w:r>
-      <w:bookmarkStart w:id="0" w:name="_GoBack"/>
-      <w:bookmarkEnd w:id="0"/>
-      <w:r>
-        <w:rPr>
-          <w:rFonts w:cstheme="minorHAnsi"/>
-        </w:rPr>
-        <w:t xml:space="preserve">enerated can be adjusted in the test </w:t>
+        <w:t xml:space="preserve"> of tests generated can be adjusted in the test </w:t>
       </w:r>
       <w:r>
         <w:rPr>

</xml_diff>